<commit_message>
Add RF range test data and update data sheet
</commit_message>
<xml_diff>
--- a/docs/ZRADDataSheet.docx
+++ b/docs/ZRADDataSheet.docx
@@ -3,29 +3,23 @@
 <w:document xmlns:wpc="http://schemas.microsoft.com/office/word/2010/wordprocessingCanvas" xmlns:cx="http://schemas.microsoft.com/office/drawing/2014/chartex" xmlns:cx1="http://schemas.microsoft.com/office/drawing/2015/9/8/chartex" xmlns:cx2="http://schemas.microsoft.com/office/drawing/2015/10/21/chartex" xmlns:cx3="http://schemas.microsoft.com/office/drawing/2016/5/9/chartex" xmlns:cx4="http://schemas.microsoft.com/office/drawing/2016/5/10/chartex" xmlns:cx5="http://schemas.microsoft.com/office/drawing/2016/5/11/chartex" xmlns:cx6="http://schemas.microsoft.com/office/drawing/2016/5/12/chartex" xmlns:cx7="http://schemas.microsoft.com/office/drawing/2016/5/13/chartex" xmlns:cx8="http://schemas.microsoft.com/office/drawing/2016/5/14/chartex" xmlns:mc="http://schemas.openxmlformats.org/markup-compatibility/2006" xmlns:aink="http://schemas.microsoft.com/office/drawing/2016/ink" xmlns:am3d="http://schemas.microsoft.com/office/drawing/2017/model3d" xmlns:o="urn:schemas-microsoft-com:office:office" xmlns:oel="http://schemas.microsoft.com/office/2019/extlst" xmlns:r="http://schemas.openxmlformats.org/officeDocument/2006/relationships" xmlns:m="http://schemas.openxmlformats.org/officeDocument/2006/math" xmlns:v="urn:schemas-microsoft-com:vml" xmlns:wp14="http://schemas.microsoft.com/office/word/2010/wordprocessingDrawing" xmlns:wp="http://schemas.openxmlformats.org/drawingml/2006/wordprocessingDrawing" xmlns:w10="urn:schemas-microsoft-com:office:word" xmlns:w="http://schemas.openxmlformats.org/wordprocessingml/2006/main" xmlns:w14="http://schemas.microsoft.com/office/word/2010/wordml" xmlns:w15="http://schemas.microsoft.com/office/word/2012/wordml" xmlns:w16cex="http://schemas.microsoft.com/office/word/2018/wordml/cex" xmlns:w16cid="http://schemas.microsoft.com/office/word/2016/wordml/cid" xmlns:w16="http://schemas.microsoft.com/office/word/2018/wordml" xmlns:w16sdtdh="http://schemas.microsoft.com/office/word/2020/wordml/sdtdatahash" xmlns:w16se="http://schemas.microsoft.com/office/word/2015/wordml/symex" xmlns:wpg="http://schemas.microsoft.com/office/word/2010/wordprocessingGroup" xmlns:wpi="http://schemas.microsoft.com/office/word/2010/wordprocessingInk" xmlns:wne="http://schemas.microsoft.com/office/word/2006/wordml" xmlns:wps="http://schemas.microsoft.com/office/word/2010/wordprocessingShape" mc:Ignorable="w14 w15 w16se w16cid w16 w16cex w16sdtdh wp14">
   <w:body>
     <w:p>
-      <w:pPr>
-        <w:pStyle w:val="Title"/>
-        <w:pBdr>
-          <w:bottom w:val="single" w:sz="6" w:space="1" w:color="auto"/>
-        </w:pBdr>
-      </w:pPr>
       <w:r>
         <w:rPr>
           <w:noProof/>
         </w:rPr>
         <w:drawing>
-          <wp:anchor distT="0" distB="0" distL="114300" distR="114300" simplePos="0" relativeHeight="251661312" behindDoc="1" locked="0" layoutInCell="1" allowOverlap="1" wp14:anchorId="39DF5647" wp14:editId="4171428C">
+          <wp:anchor distT="0" distB="0" distL="114300" distR="114300" simplePos="0" relativeHeight="251659264" behindDoc="0" locked="0" layoutInCell="1" allowOverlap="1" wp14:anchorId="71FF423B" wp14:editId="529321F3">
             <wp:simplePos x="0" y="0"/>
-            <wp:positionH relativeFrom="page">
-              <wp:posOffset>5971540</wp:posOffset>
+            <wp:positionH relativeFrom="column">
+              <wp:posOffset>3875691</wp:posOffset>
             </wp:positionH>
-            <wp:positionV relativeFrom="topMargin">
-              <wp:align>bottom</wp:align>
+            <wp:positionV relativeFrom="paragraph">
+              <wp:posOffset>181</wp:posOffset>
             </wp:positionV>
-            <wp:extent cx="1500505" cy="678382"/>
-            <wp:effectExtent l="0" t="0" r="4445" b="7620"/>
-            <wp:wrapNone/>
-            <wp:docPr id="1465772030" name="Picture 1" descr="Z-Wave Alliance Announces New Board of Directors for 2023 - Z-Wave Alliance"/>
+            <wp:extent cx="2605054" cy="3163433"/>
+            <wp:effectExtent l="0" t="0" r="5080" b="0"/>
+            <wp:wrapTopAndBottom/>
+            <wp:docPr id="1729977669" name="Picture 1"/>
             <wp:cNvGraphicFramePr>
               <a:graphicFrameLocks xmlns:a="http://schemas.openxmlformats.org/drawingml/2006/main" noChangeAspect="1"/>
             </wp:cNvGraphicFramePr>
@@ -33,20 +27,19 @@
               <a:graphicData uri="http://schemas.openxmlformats.org/drawingml/2006/picture">
                 <pic:pic xmlns:pic="http://schemas.openxmlformats.org/drawingml/2006/picture">
                   <pic:nvPicPr>
-                    <pic:cNvPr id="0" name="Picture 1" descr="Z-Wave Alliance Announces New Board of Directors for 2023 - Z-Wave Alliance"/>
+                    <pic:cNvPr id="1729977669" name="Picture 1"/>
                     <pic:cNvPicPr>
                       <a:picLocks noChangeAspect="1" noChangeArrowheads="1"/>
                     </pic:cNvPicPr>
                   </pic:nvPicPr>
                   <pic:blipFill>
-                    <a:blip r:embed="rId5">
+                    <a:blip r:embed="rId7" cstate="print">
                       <a:extLst>
                         <a:ext uri="{28A0092B-C50C-407E-A947-70E740481C1C}">
                           <a14:useLocalDpi xmlns:a14="http://schemas.microsoft.com/office/drawing/2010/main" val="0"/>
                         </a:ext>
                       </a:extLst>
                     </a:blip>
-                    <a:srcRect/>
                     <a:stretch>
                       <a:fillRect/>
                     </a:stretch>
@@ -54,7 +47,7 @@
                   <pic:spPr bwMode="auto">
                     <a:xfrm>
                       <a:off x="0" y="0"/>
-                      <a:ext cx="1500505" cy="678382"/>
+                      <a:ext cx="2621683" cy="3183626"/>
                     </a:xfrm>
                     <a:prstGeom prst="rect">
                       <a:avLst/>
@@ -77,16 +70,239 @@
         </w:drawing>
       </w:r>
       <w:r>
-        <w:t>Z</w:t>
+        <w:rPr>
+          <w:noProof/>
+        </w:rPr>
+        <w:drawing>
+          <wp:anchor distT="0" distB="0" distL="114300" distR="114300" simplePos="0" relativeHeight="251661312" behindDoc="1" locked="0" layoutInCell="1" allowOverlap="1" wp14:anchorId="39DF5647" wp14:editId="5ABEC853">
+            <wp:simplePos x="0" y="0"/>
+            <wp:positionH relativeFrom="page">
+              <wp:posOffset>5965321</wp:posOffset>
+            </wp:positionH>
+            <wp:positionV relativeFrom="page">
+              <wp:posOffset>146400</wp:posOffset>
+            </wp:positionV>
+            <wp:extent cx="1600200" cy="722376"/>
+            <wp:effectExtent l="0" t="0" r="0" b="1905"/>
+            <wp:wrapNone/>
+            <wp:docPr id="1465772030" name="Picture 1" descr="Z-Wave Alliance Announces New Board of Directors for 2023 - Z-Wave Alliance"/>
+            <wp:cNvGraphicFramePr>
+              <a:graphicFrameLocks xmlns:a="http://schemas.openxmlformats.org/drawingml/2006/main" noChangeAspect="1"/>
+            </wp:cNvGraphicFramePr>
+            <a:graphic xmlns:a="http://schemas.openxmlformats.org/drawingml/2006/main">
+              <a:graphicData uri="http://schemas.openxmlformats.org/drawingml/2006/picture">
+                <pic:pic xmlns:pic="http://schemas.openxmlformats.org/drawingml/2006/picture">
+                  <pic:nvPicPr>
+                    <pic:cNvPr id="0" name="Picture 1" descr="Z-Wave Alliance Announces New Board of Directors for 2023 - Z-Wave Alliance"/>
+                    <pic:cNvPicPr>
+                      <a:picLocks noChangeAspect="1" noChangeArrowheads="1"/>
+                    </pic:cNvPicPr>
+                  </pic:nvPicPr>
+                  <pic:blipFill>
+                    <a:blip r:embed="rId8">
+                      <a:extLst>
+                        <a:ext uri="{28A0092B-C50C-407E-A947-70E740481C1C}">
+                          <a14:useLocalDpi xmlns:a14="http://schemas.microsoft.com/office/drawing/2010/main" val="0"/>
+                        </a:ext>
+                      </a:extLst>
+                    </a:blip>
+                    <a:srcRect/>
+                    <a:stretch>
+                      <a:fillRect/>
+                    </a:stretch>
+                  </pic:blipFill>
+                  <pic:spPr bwMode="auto">
+                    <a:xfrm>
+                      <a:off x="0" y="0"/>
+                      <a:ext cx="1600200" cy="722376"/>
+                    </a:xfrm>
+                    <a:prstGeom prst="rect">
+                      <a:avLst/>
+                    </a:prstGeom>
+                    <a:noFill/>
+                    <a:ln>
+                      <a:noFill/>
+                    </a:ln>
+                  </pic:spPr>
+                </pic:pic>
+              </a:graphicData>
+            </a:graphic>
+            <wp14:sizeRelH relativeFrom="margin">
+              <wp14:pctWidth>0</wp14:pctWidth>
+            </wp14:sizeRelH>
+            <wp14:sizeRelV relativeFrom="margin">
+              <wp14:pctHeight>0</wp14:pctHeight>
+            </wp14:sizeRelV>
+          </wp:anchor>
+        </w:drawing>
+      </w:r>
+      <w:r>
+        <w:t>ZR</w:t>
+      </w:r>
+      <w:r>
+        <w:t>AD</w:t>
+      </w:r>
+      <w:r>
+        <w:t xml:space="preserve"> is a Best-in-Class RF Range </w:t>
+      </w:r>
+      <w:r>
+        <w:t xml:space="preserve">Z-Wave </w:t>
+      </w:r>
+      <w:r>
+        <w:t xml:space="preserve">reference design intended to accelerate Z-Wave product development. </w:t>
+      </w:r>
+      <w:r>
+        <w:t>ZR</w:t>
+      </w:r>
+      <w:r>
+        <w:t>AD</w:t>
+      </w:r>
+      <w:r>
+        <w:t xml:space="preserve"> is an ideal platform for a host controller interface or to prototype Z-Wave end devices.</w:t>
+      </w:r>
+    </w:p>
+    <w:p>
+      <w:pPr>
+        <w:pStyle w:val="Heading2"/>
+        <w:rPr>
+          <w:b/>
+          <w:bCs/>
+          <w:color w:val="000000" w:themeColor="text1"/>
+        </w:rPr>
+      </w:pPr>
+      <w:r>
+        <w:rPr>
+          <w:b/>
+          <w:bCs/>
+          <w:color w:val="000000" w:themeColor="text1"/>
+        </w:rPr>
+        <w:t>Features</w:t>
+      </w:r>
+    </w:p>
+    <w:p>
+      <w:pPr>
+        <w:pStyle w:val="ListParagraph"/>
+        <w:numPr>
+          <w:ilvl w:val="0"/>
+          <w:numId w:val="1"/>
+        </w:numPr>
+      </w:pPr>
+      <w:r>
+        <w:t>Public GitHub repository</w:t>
+      </w:r>
+    </w:p>
+    <w:p>
+      <w:pPr>
+        <w:pStyle w:val="ListParagraph"/>
+        <w:numPr>
+          <w:ilvl w:val="1"/>
+          <w:numId w:val="1"/>
+        </w:numPr>
+      </w:pPr>
+      <w:r>
+        <w:t xml:space="preserve">Open-Source </w:t>
+      </w:r>
+      <w:r>
+        <w:t>r</w:t>
+      </w:r>
+      <w:r>
+        <w:t>epository</w:t>
+      </w:r>
+    </w:p>
+    <w:p>
+      <w:pPr>
+        <w:pStyle w:val="ListParagraph"/>
+        <w:numPr>
+          <w:ilvl w:val="1"/>
+          <w:numId w:val="1"/>
+        </w:numPr>
+      </w:pPr>
+      <w:r>
+        <w:t>MIT License</w:t>
+      </w:r>
+    </w:p>
+    <w:p>
+      <w:pPr>
+        <w:pStyle w:val="ListParagraph"/>
+        <w:numPr>
+          <w:ilvl w:val="1"/>
+          <w:numId w:val="1"/>
+        </w:numPr>
+      </w:pPr>
+      <w:hyperlink r:id="rId9" w:history="1">
+        <w:r>
+          <w:rPr>
+            <w:rStyle w:val="Hyperlink"/>
+          </w:rPr>
+          <w:t>https://github.com/drzwave/ZRAD</w:t>
+        </w:r>
+      </w:hyperlink>
+    </w:p>
+    <w:p>
+      <w:pPr>
+        <w:pStyle w:val="ListParagraph"/>
+        <w:numPr>
+          <w:ilvl w:val="0"/>
+          <w:numId w:val="1"/>
+        </w:numPr>
+      </w:pPr>
+      <w:r>
+        <w:t>KiCAD schematic &amp; PCB layout</w:t>
+      </w:r>
+    </w:p>
+    <w:p>
+      <w:pPr>
+        <w:pStyle w:val="ListParagraph"/>
+        <w:numPr>
+          <w:ilvl w:val="1"/>
+          <w:numId w:val="1"/>
+        </w:numPr>
+      </w:pPr>
+      <w:r>
+        <w:t>Easy import into Altium</w:t>
+      </w:r>
+    </w:p>
+    <w:p>
+      <w:pPr>
+        <w:pStyle w:val="ListParagraph"/>
+        <w:numPr>
+          <w:ilvl w:val="1"/>
+          <w:numId w:val="1"/>
+        </w:numPr>
+      </w:pPr>
+      <w:r>
+        <w:t>G</w:t>
+      </w:r>
+      <w:r>
+        <w:t>erbers for immediate production</w:t>
+      </w:r>
+    </w:p>
+    <w:p>
+      <w:pPr>
+        <w:pStyle w:val="ListParagraph"/>
+        <w:numPr>
+          <w:ilvl w:val="1"/>
+          <w:numId w:val="1"/>
+        </w:numPr>
+      </w:pPr>
+      <w:r>
+        <w:t>4</w:t>
       </w:r>
       <w:r>
         <w:t>-</w:t>
       </w:r>
       <w:r>
-        <w:t>Reach Z-Wave Controller Reference Design</w:t>
-      </w:r>
-    </w:p>
-    <w:p>
+        <w:t>layer PCB – 5” square</w:t>
+      </w:r>
+    </w:p>
+    <w:p>
+      <w:pPr>
+        <w:pStyle w:val="ListParagraph"/>
+        <w:numPr>
+          <w:ilvl w:val="0"/>
+          <w:numId w:val="1"/>
+        </w:numPr>
+      </w:pPr>
       <w:r>
         <w:rPr>
           <w:noProof/>
@@ -94,16 +310,16 @@
         <mc:AlternateContent>
           <mc:Choice Requires="wps">
             <w:drawing>
-              <wp:anchor distT="0" distB="0" distL="114300" distR="114300" simplePos="0" relativeHeight="251663360" behindDoc="0" locked="0" layoutInCell="1" allowOverlap="1" wp14:anchorId="26A563AA" wp14:editId="7C99032B">
+              <wp:anchor distT="0" distB="0" distL="114300" distR="114300" simplePos="0" relativeHeight="251663360" behindDoc="0" locked="0" layoutInCell="1" allowOverlap="1" wp14:anchorId="26A563AA" wp14:editId="2380A4BC">
                 <wp:simplePos x="0" y="0"/>
                 <wp:positionH relativeFrom="column">
-                  <wp:posOffset>4038600</wp:posOffset>
+                  <wp:posOffset>3612559</wp:posOffset>
                 </wp:positionH>
                 <wp:positionV relativeFrom="paragraph">
-                  <wp:posOffset>3100070</wp:posOffset>
+                  <wp:posOffset>116030</wp:posOffset>
                 </wp:positionV>
-                <wp:extent cx="2651760" cy="635"/>
-                <wp:effectExtent l="0" t="0" r="0" b="0"/>
+                <wp:extent cx="2490470" cy="635"/>
+                <wp:effectExtent l="0" t="0" r="5080" b="0"/>
                 <wp:wrapTopAndBottom/>
                 <wp:docPr id="1526144360" name="Text Box 1"/>
                 <wp:cNvGraphicFramePr/>
@@ -114,7 +330,7 @@
                       <wps:spPr>
                         <a:xfrm>
                           <a:off x="0" y="0"/>
-                          <a:ext cx="2651760" cy="635"/>
+                          <a:ext cx="2490470" cy="635"/>
                         </a:xfrm>
                         <a:prstGeom prst="rect">
                           <a:avLst/>
@@ -136,28 +352,7 @@
                               </w:rPr>
                             </w:pPr>
                             <w:r>
-                              <w:t xml:space="preserve">Figure </w:t>
-                            </w:r>
-                            <w:r>
-                              <w:fldChar w:fldCharType="begin"/>
-                            </w:r>
-                            <w:r>
-                              <w:instrText xml:space="preserve"> SEQ Figure \* ARABIC </w:instrText>
-                            </w:r>
-                            <w:r>
-                              <w:fldChar w:fldCharType="separate"/>
-                            </w:r>
-                            <w:r>
-                              <w:rPr>
-                                <w:noProof/>
-                              </w:rPr>
-                              <w:t>1</w:t>
-                            </w:r>
-                            <w:r>
-                              <w:fldChar w:fldCharType="end"/>
-                            </w:r>
-                            <w:r>
-                              <w:t xml:space="preserve"> To be replaced with the real product when ready</w:t>
+                              <w:t>ZRAD Assembled PCB with recommended antenna</w:t>
                             </w:r>
                           </w:p>
                         </w:txbxContent>
@@ -171,6 +366,9 @@
                     </wps:wsp>
                   </a:graphicData>
                 </a:graphic>
+                <wp14:sizeRelH relativeFrom="margin">
+                  <wp14:pctWidth>0</wp14:pctWidth>
+                </wp14:sizeRelH>
               </wp:anchor>
             </w:drawing>
           </mc:Choice>
@@ -180,7 +378,7 @@
                 <v:stroke joinstyle="miter"/>
                 <v:path gradientshapeok="t" o:connecttype="rect"/>
               </v:shapetype>
-              <v:shape id="Text Box 1" o:spid="_x0000_s1026" type="#_x0000_t202" style="position:absolute;margin-left:318pt;margin-top:244.1pt;width:208.8pt;height:.05pt;z-index:251663360;visibility:visible;mso-wrap-style:square;mso-wrap-distance-left:9pt;mso-wrap-distance-top:0;mso-wrap-distance-right:9pt;mso-wrap-distance-bottom:0;mso-position-horizontal:absolute;mso-position-horizontal-relative:text;mso-position-vertical:absolute;mso-position-vertical-relative:text;v-text-anchor:top" o:gfxdata="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" stroked="f">
+              <v:shape id="Text Box 1" o:spid="_x0000_s1026" type="#_x0000_t202" style="position:absolute;left:0;text-align:left;margin-left:284.45pt;margin-top:9.15pt;width:196.1pt;height:.05pt;z-index:251663360;visibility:visible;mso-wrap-style:square;mso-width-percent:0;mso-wrap-distance-left:9pt;mso-wrap-distance-top:0;mso-wrap-distance-right:9pt;mso-wrap-distance-bottom:0;mso-position-horizontal:absolute;mso-position-horizontal-relative:text;mso-position-vertical:absolute;mso-position-vertical-relative:text;mso-width-percent:0;mso-width-relative:margin;v-text-anchor:top" o:gfxdata="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" stroked="f">
                 <v:textbox style="mso-fit-shape-to-text:t" inset="0,0,0,0">
                   <w:txbxContent>
                     <w:p>
@@ -191,28 +389,7 @@
                         </w:rPr>
                       </w:pPr>
                       <w:r>
-                        <w:t xml:space="preserve">Figure </w:t>
-                      </w:r>
-                      <w:r>
-                        <w:fldChar w:fldCharType="begin"/>
-                      </w:r>
-                      <w:r>
-                        <w:instrText xml:space="preserve"> SEQ Figure \* ARABIC </w:instrText>
-                      </w:r>
-                      <w:r>
-                        <w:fldChar w:fldCharType="separate"/>
-                      </w:r>
-                      <w:r>
-                        <w:rPr>
-                          <w:noProof/>
-                        </w:rPr>
-                        <w:t>1</w:t>
-                      </w:r>
-                      <w:r>
-                        <w:fldChar w:fldCharType="end"/>
-                      </w:r>
-                      <w:r>
-                        <w:t xml:space="preserve"> To be replaced with the real product when ready</w:t>
+                        <w:t>ZRAD Assembled PCB with recommended antenna</w:t>
                       </w:r>
                     </w:p>
                   </w:txbxContent>
@@ -224,22 +401,390 @@
         </mc:AlternateContent>
       </w:r>
       <w:r>
+        <w:t xml:space="preserve">Z-Wave </w:t>
+      </w:r>
+      <w:r>
+        <w:t xml:space="preserve">US </w:t>
+      </w:r>
+      <w:r>
+        <w:t xml:space="preserve">Long Range </w:t>
+      </w:r>
+      <w:r>
+        <w:t>2+mi</w:t>
+      </w:r>
+      <w:r>
+        <w:t xml:space="preserve"> RF range</w:t>
+      </w:r>
+    </w:p>
+    <w:p>
+      <w:pPr>
+        <w:pStyle w:val="ListParagraph"/>
+        <w:numPr>
+          <w:ilvl w:val="0"/>
+          <w:numId w:val="1"/>
+        </w:numPr>
+      </w:pPr>
+      <w:r>
+        <w:t xml:space="preserve">Z-Wave EU </w:t>
+      </w:r>
+      <w:r>
+        <w:t>1+</w:t>
+      </w:r>
+      <w:r>
+        <w:t>m</w:t>
+      </w:r>
+      <w:r>
+        <w:t>i</w:t>
+      </w:r>
+      <w:r>
+        <w:t xml:space="preserve"> RF range</w:t>
+      </w:r>
+    </w:p>
+    <w:p>
+      <w:pPr>
+        <w:pStyle w:val="ListParagraph"/>
+        <w:numPr>
+          <w:ilvl w:val="1"/>
+          <w:numId w:val="1"/>
+        </w:numPr>
+      </w:pPr>
+      <w:r>
+        <w:t>Open field 100% connectivity</w:t>
+      </w:r>
+    </w:p>
+    <w:p>
+      <w:pPr>
+        <w:pStyle w:val="ListParagraph"/>
+        <w:numPr>
+          <w:ilvl w:val="0"/>
+          <w:numId w:val="1"/>
+        </w:numPr>
+      </w:pPr>
+      <w:r>
+        <w:t xml:space="preserve">Silicon Labs </w:t>
+      </w:r>
+      <w:r>
+        <w:t>EFR32ZG23 +20dBm</w:t>
+      </w:r>
+    </w:p>
+    <w:p>
+      <w:pPr>
+        <w:pStyle w:val="ListParagraph"/>
+        <w:numPr>
+          <w:ilvl w:val="1"/>
+          <w:numId w:val="1"/>
+        </w:numPr>
+      </w:pPr>
+      <w:r>
+        <w:t>32-bit ARM CM33 CPU 39Mhz</w:t>
+      </w:r>
+    </w:p>
+    <w:p>
+      <w:pPr>
+        <w:pStyle w:val="ListParagraph"/>
+        <w:numPr>
+          <w:ilvl w:val="1"/>
+          <w:numId w:val="1"/>
+        </w:numPr>
+      </w:pPr>
+      <w:r>
+        <w:t>512K Flash 64K RAM</w:t>
+      </w:r>
+    </w:p>
+    <w:p>
+      <w:pPr>
+        <w:pStyle w:val="ListParagraph"/>
+        <w:numPr>
+          <w:ilvl w:val="1"/>
+          <w:numId w:val="1"/>
+        </w:numPr>
+      </w:pPr>
+      <w:r>
+        <w:t>SubGHz Radio +20dBm Tx</w:t>
+      </w:r>
+    </w:p>
+    <w:p>
+      <w:pPr>
+        <w:pStyle w:val="ListParagraph"/>
+        <w:numPr>
+          <w:ilvl w:val="1"/>
+          <w:numId w:val="1"/>
+        </w:numPr>
+      </w:pPr>
+      <w:r>
+        <w:t>Robust peripheral</w:t>
+      </w:r>
+      <w:r>
+        <w:t>s</w:t>
+      </w:r>
+    </w:p>
+    <w:p>
+      <w:pPr>
+        <w:pStyle w:val="ListParagraph"/>
+        <w:numPr>
+          <w:ilvl w:val="1"/>
+          <w:numId w:val="1"/>
+        </w:numPr>
+      </w:pPr>
+      <w:r>
+        <w:t>Tag-Connect</w:t>
+      </w:r>
+      <w:r>
+        <w:t xml:space="preserve"> debug connector</w:t>
+      </w:r>
+    </w:p>
+    <w:p>
+      <w:pPr>
+        <w:pStyle w:val="ListParagraph"/>
+        <w:numPr>
+          <w:ilvl w:val="0"/>
+          <w:numId w:val="1"/>
+        </w:numPr>
+      </w:pPr>
+      <w:r>
+        <w:t xml:space="preserve">Silicon Labs </w:t>
+      </w:r>
+      <w:r>
+        <w:t>CP2102N USB</w:t>
+      </w:r>
+      <w:r>
+        <w:t xml:space="preserve"> to </w:t>
+      </w:r>
+      <w:r>
+        <w:t>UART</w:t>
+      </w:r>
+    </w:p>
+    <w:p>
+      <w:pPr>
+        <w:pStyle w:val="ListParagraph"/>
+        <w:numPr>
+          <w:ilvl w:val="1"/>
+          <w:numId w:val="1"/>
+        </w:numPr>
+      </w:pPr>
+      <w:r>
+        <w:t xml:space="preserve">USB-C </w:t>
+      </w:r>
+      <w:r>
+        <w:t>connector</w:t>
+      </w:r>
+    </w:p>
+    <w:p>
+      <w:pPr>
+        <w:pStyle w:val="ListParagraph"/>
+        <w:numPr>
+          <w:ilvl w:val="0"/>
+          <w:numId w:val="1"/>
+        </w:numPr>
+      </w:pPr>
+      <w:r>
+        <w:t>Standard</w:t>
+      </w:r>
+      <w:r>
+        <w:t xml:space="preserve"> </w:t>
+      </w:r>
+      <w:r>
+        <w:t xml:space="preserve">Z-Wave </w:t>
+      </w:r>
+      <w:r>
+        <w:t xml:space="preserve">SerialAPI </w:t>
+      </w:r>
+      <w:r>
+        <w:t>f</w:t>
+      </w:r>
+      <w:r>
+        <w:t>irmware</w:t>
+      </w:r>
+    </w:p>
+    <w:p>
+      <w:pPr>
+        <w:pStyle w:val="ListParagraph"/>
+        <w:numPr>
+          <w:ilvl w:val="0"/>
+          <w:numId w:val="1"/>
+        </w:numPr>
+      </w:pPr>
+      <w:r>
+        <w:t>QWIIC I2C connector</w:t>
+      </w:r>
+    </w:p>
+    <w:p>
+      <w:pPr>
+        <w:pStyle w:val="ListParagraph"/>
+        <w:numPr>
+          <w:ilvl w:val="0"/>
+          <w:numId w:val="1"/>
+        </w:numPr>
+      </w:pPr>
+      <w:r>
+        <w:t>Color LED</w:t>
+      </w:r>
+    </w:p>
+    <w:p>
+      <w:pPr>
+        <w:pStyle w:val="ListParagraph"/>
+        <w:numPr>
+          <w:ilvl w:val="0"/>
+          <w:numId w:val="1"/>
+        </w:numPr>
+      </w:pPr>
+      <w:r>
+        <w:t>GPIO Expansion Header</w:t>
+      </w:r>
+    </w:p>
+    <w:p>
+      <w:pPr>
+        <w:pStyle w:val="ListParagraph"/>
+        <w:numPr>
+          <w:ilvl w:val="0"/>
+          <w:numId w:val="1"/>
+        </w:numPr>
+      </w:pPr>
+      <w:r>
+        <w:t>CR123A Battery Holder</w:t>
+      </w:r>
+    </w:p>
+    <w:p>
+      <w:pPr>
+        <w:pStyle w:val="ListParagraph"/>
+        <w:numPr>
+          <w:ilvl w:val="0"/>
+          <w:numId w:val="1"/>
+        </w:numPr>
+      </w:pPr>
+      <w:r>
+        <w:t>White Paper on Antenna Best Practice</w:t>
+      </w:r>
+      <w:r>
+        <w:t>s</w:t>
+      </w:r>
+    </w:p>
+    <w:p>
+      <w:pPr>
+        <w:pStyle w:val="ListParagraph"/>
+        <w:numPr>
+          <w:ilvl w:val="0"/>
+          <w:numId w:val="1"/>
+        </w:numPr>
+      </w:pPr>
+      <w:r>
+        <w:t>Theory of Operation documentation</w:t>
+      </w:r>
+    </w:p>
+    <w:p>
+      <w:pPr>
+        <w:pStyle w:val="ListParagraph"/>
+        <w:numPr>
+          <w:ilvl w:val="0"/>
+          <w:numId w:val="1"/>
+        </w:numPr>
+      </w:pPr>
+      <w:r>
+        <w:t>BOM cost under $1</w:t>
+      </w:r>
+      <w:r>
+        <w:t>5</w:t>
+      </w:r>
+      <w:r>
+        <w:t xml:space="preserve"> @10K </w:t>
+      </w:r>
+    </w:p>
+    <w:p>
+      <w:r>
+        <w:t>The Z</w:t>
+      </w:r>
+      <w:r>
+        <w:t>RAD</w:t>
+      </w:r>
+      <w:r>
+        <w:t xml:space="preserve"> is a </w:t>
+      </w:r>
+      <w:r>
         <w:rPr>
-          <w:noProof/>
+          <w:b/>
+          <w:bCs/>
+          <w:i/>
+          <w:iCs/>
         </w:rPr>
+        <w:t>reference design</w:t>
+      </w:r>
+      <w:r>
+        <w:t xml:space="preserve"> available </w:t>
+      </w:r>
+      <w:r>
+        <w:t>at</w:t>
+      </w:r>
+      <w:r>
+        <w:t xml:space="preserve"> the GitHub open-source repository for free. The design may be copied and used in commercial products subject to the terms of the standard MIT License agreement. Finished products based on Z-Reach will be available from partners but not directly from the Z-Wave Alliance. </w:t>
+      </w:r>
+    </w:p>
+    <w:p>
+      <w:r>
+        <w:t>Z</w:t>
+      </w:r>
+      <w:r>
+        <w:t>RAD</w:t>
+      </w:r>
+      <w:r>
+        <w:t xml:space="preserve"> differs from the Silicon Labs </w:t>
+      </w:r>
+      <w:r>
+        <w:t>d</w:t>
+      </w:r>
+      <w:r>
+        <w:t xml:space="preserve">evelopment kits in that the primary focus is on best-in-class RF range at an affordable cost. </w:t>
+      </w:r>
+      <w:r>
+        <w:t>The design can be copied and customized to meet your exact needs with minimal effort.</w:t>
+      </w:r>
+    </w:p>
+    <w:p>
+      <w:r>
+        <w:t>Z</w:t>
+      </w:r>
+      <w:r>
+        <w:t>RAD</w:t>
+      </w:r>
+      <w:r>
+        <w:t xml:space="preserve"> is not a finished product. FCC/CE testing, Z-Wave Certification, enclosure design and packaging</w:t>
+      </w:r>
+      <w:r>
+        <w:t xml:space="preserve"> </w:t>
+      </w:r>
+      <w:r>
+        <w:t>are</w:t>
+      </w:r>
+      <w:r>
+        <w:t xml:space="preserve"> needed to ship finished product based on this reference design.</w:t>
+      </w:r>
+      <w:r>
+        <w:t xml:space="preserve"> </w:t>
+      </w:r>
+    </w:p>
+    <w:p>
+      <w:r>
+        <w:t>Z-Wave end products can be prototyped using Z</w:t>
+      </w:r>
+      <w:r>
+        <w:t>RAD</w:t>
+      </w:r>
+      <w:r>
+        <w:t xml:space="preserve">. Various populate options enable interfaces to QWIIC sensors, color LED, and GPIOs to connect to any external device. A battery </w:t>
+      </w:r>
+      <w:r>
+        <w:t>holder</w:t>
+      </w:r>
+      <w:r>
+        <w:t xml:space="preserve"> enables development of low-power sleeping or FLiRs devices.</w:t>
+      </w:r>
+    </w:p>
+    <w:p>
+      <w:r>
         <w:drawing>
-          <wp:anchor distT="0" distB="0" distL="114300" distR="114300" simplePos="0" relativeHeight="251659264" behindDoc="0" locked="0" layoutInCell="1" allowOverlap="1" wp14:anchorId="71FF423B" wp14:editId="24F74B5F">
-            <wp:simplePos x="0" y="0"/>
-            <wp:positionH relativeFrom="column">
-              <wp:posOffset>4038600</wp:posOffset>
-            </wp:positionH>
-            <wp:positionV relativeFrom="paragraph">
-              <wp:posOffset>391160</wp:posOffset>
-            </wp:positionV>
-            <wp:extent cx="2651760" cy="2651760"/>
-            <wp:effectExtent l="0" t="0" r="0" b="0"/>
-            <wp:wrapTopAndBottom/>
-            <wp:docPr id="1729977669" name="Picture 1" descr="Will be replaced with actual PCB when available."/>
+          <wp:inline distT="0" distB="0" distL="0" distR="0" wp14:anchorId="4C883793" wp14:editId="6E77D9C2">
+            <wp:extent cx="2853510" cy="2165131"/>
+            <wp:effectExtent l="0" t="0" r="4445" b="6985"/>
+            <wp:docPr id="357049789" name="Picture 1"/>
             <wp:cNvGraphicFramePr>
               <a:graphicFrameLocks xmlns:a="http://schemas.openxmlformats.org/drawingml/2006/main" noChangeAspect="1"/>
             </wp:cNvGraphicFramePr>
@@ -247,521 +792,185 @@
               <a:graphicData uri="http://schemas.openxmlformats.org/drawingml/2006/picture">
                 <pic:pic xmlns:pic="http://schemas.openxmlformats.org/drawingml/2006/picture">
                   <pic:nvPicPr>
-                    <pic:cNvPr id="1729977669" name="Picture 1" descr="Will be replaced with actual PCB when available."/>
-                    <pic:cNvPicPr>
-                      <a:picLocks noChangeAspect="1" noChangeArrowheads="1"/>
-                    </pic:cNvPicPr>
+                    <pic:cNvPr id="357049789" name=""/>
+                    <pic:cNvPicPr/>
                   </pic:nvPicPr>
                   <pic:blipFill>
-                    <a:blip r:embed="rId6">
-                      <a:extLst>
-                        <a:ext uri="{28A0092B-C50C-407E-A947-70E740481C1C}">
-                          <a14:useLocalDpi xmlns:a14="http://schemas.microsoft.com/office/drawing/2010/main" val="0"/>
-                        </a:ext>
-                      </a:extLst>
-                    </a:blip>
-                    <a:srcRect/>
+                    <a:blip r:embed="rId10"/>
                     <a:stretch>
                       <a:fillRect/>
                     </a:stretch>
                   </pic:blipFill>
-                  <pic:spPr bwMode="auto">
+                  <pic:spPr>
                     <a:xfrm>
                       <a:off x="0" y="0"/>
-                      <a:ext cx="2651760" cy="2651760"/>
+                      <a:ext cx="2857250" cy="2167969"/>
                     </a:xfrm>
                     <a:prstGeom prst="rect">
                       <a:avLst/>
                     </a:prstGeom>
-                    <a:noFill/>
-                    <a:ln>
-                      <a:noFill/>
-                    </a:ln>
                   </pic:spPr>
                 </pic:pic>
               </a:graphicData>
             </a:graphic>
-            <wp14:sizeRelH relativeFrom="margin">
-              <wp14:pctWidth>0</wp14:pctWidth>
-            </wp14:sizeRelH>
-            <wp14:sizeRelV relativeFrom="margin">
-              <wp14:pctHeight>0</wp14:pctHeight>
-            </wp14:sizeRelV>
-          </wp:anchor>
+          </wp:inline>
         </w:drawing>
       </w:r>
     </w:p>
     <w:p>
       <w:pPr>
-        <w:pStyle w:val="Heading1"/>
-        <w:sectPr>
-          <w:pgSz w:w="12240" w:h="15840"/>
-          <w:pgMar w:top="1440" w:right="1080" w:bottom="1080" w:left="1080" w:header="720" w:footer="720" w:gutter="0"/>
-          <w:cols w:space="720"/>
-          <w:docGrid w:linePitch="360"/>
-        </w:sectPr>
-      </w:pPr>
-    </w:p>
-    <w:p>
-      <w:r>
-        <w:t xml:space="preserve">Z-Reach is a Best-in-Class RF Range </w:t>
-      </w:r>
-      <w:r>
-        <w:t xml:space="preserve">Z-Wave controller </w:t>
-      </w:r>
-      <w:r>
-        <w:t xml:space="preserve">reference design intended to accelerate Z-Wave product development. </w:t>
-      </w:r>
-      <w:r>
-        <w:t>Z-Reach is an ideal platform for a host controller interface or to prototype Z-Wave end devices.</w:t>
-      </w:r>
-    </w:p>
-    <w:p>
-      <w:pPr>
         <w:pStyle w:val="Heading2"/>
       </w:pPr>
       <w:r>
-        <w:t>Features</w:t>
-      </w:r>
-    </w:p>
-    <w:p>
-      <w:pPr>
-        <w:pStyle w:val="ListParagraph"/>
-        <w:numPr>
-          <w:ilvl w:val="0"/>
-          <w:numId w:val="1"/>
-        </w:numPr>
-      </w:pPr>
-      <w:r>
-        <w:t>Public GitHub repository</w:t>
-      </w:r>
-    </w:p>
-    <w:p>
-      <w:pPr>
-        <w:pStyle w:val="ListParagraph"/>
-        <w:numPr>
-          <w:ilvl w:val="1"/>
-          <w:numId w:val="1"/>
-        </w:numPr>
-      </w:pPr>
-      <w:r>
-        <w:t xml:space="preserve">Open-Source </w:t>
-      </w:r>
-      <w:r>
-        <w:t>r</w:t>
-      </w:r>
-      <w:r>
-        <w:t>epository</w:t>
-      </w:r>
-    </w:p>
-    <w:p>
-      <w:pPr>
-        <w:pStyle w:val="ListParagraph"/>
-        <w:numPr>
-          <w:ilvl w:val="1"/>
-          <w:numId w:val="1"/>
-        </w:numPr>
-      </w:pPr>
-      <w:r>
-        <w:t>MIT License</w:t>
-      </w:r>
-    </w:p>
-    <w:p>
-      <w:pPr>
-        <w:pStyle w:val="ListParagraph"/>
-        <w:numPr>
-          <w:ilvl w:val="0"/>
-          <w:numId w:val="1"/>
-        </w:numPr>
-      </w:pPr>
-      <w:proofErr w:type="spellStart"/>
-      <w:r>
-        <w:t>KiCAD</w:t>
-      </w:r>
-      <w:proofErr w:type="spellEnd"/>
-      <w:r>
-        <w:t xml:space="preserve"> schematic &amp; PCB layout</w:t>
-      </w:r>
-    </w:p>
-    <w:p>
-      <w:pPr>
-        <w:pStyle w:val="ListParagraph"/>
-        <w:numPr>
-          <w:ilvl w:val="1"/>
-          <w:numId w:val="1"/>
-        </w:numPr>
-      </w:pPr>
-      <w:r>
-        <w:t>Easy import into Altium</w:t>
-      </w:r>
-    </w:p>
-    <w:p>
-      <w:pPr>
-        <w:pStyle w:val="ListParagraph"/>
-        <w:numPr>
-          <w:ilvl w:val="1"/>
-          <w:numId w:val="1"/>
-        </w:numPr>
-      </w:pPr>
-      <w:r>
-        <w:t>G</w:t>
-      </w:r>
-      <w:r>
-        <w:t>erbers for immediate production</w:t>
-      </w:r>
-    </w:p>
-    <w:p>
-      <w:pPr>
-        <w:pStyle w:val="ListParagraph"/>
-        <w:numPr>
-          <w:ilvl w:val="1"/>
-          <w:numId w:val="1"/>
-        </w:numPr>
-      </w:pPr>
-      <w:r>
-        <w:t>4</w:t>
-      </w:r>
-      <w:r>
-        <w:t>-</w:t>
-      </w:r>
-      <w:r>
-        <w:t>layer PCB – 5” square</w:t>
-      </w:r>
-    </w:p>
-    <w:p>
-      <w:pPr>
-        <w:pStyle w:val="ListParagraph"/>
-        <w:numPr>
-          <w:ilvl w:val="0"/>
-          <w:numId w:val="1"/>
-        </w:numPr>
-      </w:pPr>
-      <w:r>
-        <w:t xml:space="preserve">Z-Wave Long </w:t>
-      </w:r>
-      <w:proofErr w:type="gramStart"/>
-      <w:r>
-        <w:t>Range ?.?km</w:t>
-      </w:r>
-      <w:proofErr w:type="gramEnd"/>
-      <w:r>
-        <w:t xml:space="preserve"> RF range</w:t>
-      </w:r>
-    </w:p>
-    <w:p>
-      <w:pPr>
-        <w:pStyle w:val="ListParagraph"/>
-        <w:numPr>
-          <w:ilvl w:val="0"/>
-          <w:numId w:val="1"/>
-        </w:numPr>
-      </w:pPr>
-      <w:r>
-        <w:t xml:space="preserve">Z-Wave </w:t>
-      </w:r>
-      <w:proofErr w:type="gramStart"/>
-      <w:r>
-        <w:t>EU ?.?km</w:t>
-      </w:r>
-      <w:proofErr w:type="gramEnd"/>
-      <w:r>
-        <w:t xml:space="preserve"> RF range</w:t>
-      </w:r>
-    </w:p>
-    <w:p>
-      <w:pPr>
-        <w:pStyle w:val="ListParagraph"/>
-        <w:numPr>
-          <w:ilvl w:val="1"/>
-          <w:numId w:val="1"/>
-        </w:numPr>
-      </w:pPr>
-      <w:r>
-        <w:t>Open field 100% connectivity</w:t>
-      </w:r>
-    </w:p>
-    <w:p>
-      <w:pPr>
-        <w:pStyle w:val="ListParagraph"/>
-        <w:numPr>
-          <w:ilvl w:val="0"/>
-          <w:numId w:val="1"/>
-        </w:numPr>
-      </w:pPr>
-      <w:r>
-        <w:t xml:space="preserve">Silicon Labs </w:t>
-      </w:r>
-      <w:r>
-        <w:t>EFR32ZG23 +20dBm</w:t>
-      </w:r>
-    </w:p>
-    <w:p>
-      <w:pPr>
-        <w:pStyle w:val="ListParagraph"/>
-        <w:numPr>
-          <w:ilvl w:val="1"/>
-          <w:numId w:val="1"/>
-        </w:numPr>
-      </w:pPr>
-      <w:r>
-        <w:t>32-bit ARM CM33 CPU 39Mhz</w:t>
-      </w:r>
-    </w:p>
-    <w:p>
-      <w:pPr>
-        <w:pStyle w:val="ListParagraph"/>
-        <w:numPr>
-          <w:ilvl w:val="1"/>
-          <w:numId w:val="1"/>
-        </w:numPr>
-      </w:pPr>
-      <w:r>
-        <w:t>512K Flash 64K RAM</w:t>
-      </w:r>
-    </w:p>
-    <w:p>
-      <w:pPr>
-        <w:pStyle w:val="ListParagraph"/>
-        <w:numPr>
-          <w:ilvl w:val="1"/>
-          <w:numId w:val="1"/>
-        </w:numPr>
-      </w:pPr>
-      <w:proofErr w:type="spellStart"/>
-      <w:r>
-        <w:t>SubGHz</w:t>
-      </w:r>
-      <w:proofErr w:type="spellEnd"/>
-      <w:r>
-        <w:t xml:space="preserve"> Radio +20dBm Tx</w:t>
-      </w:r>
-    </w:p>
-    <w:p>
-      <w:pPr>
-        <w:pStyle w:val="ListParagraph"/>
-        <w:numPr>
-          <w:ilvl w:val="1"/>
-          <w:numId w:val="1"/>
-        </w:numPr>
-      </w:pPr>
-      <w:r>
-        <w:t>Robust peripheral</w:t>
-      </w:r>
-      <w:r>
-        <w:t>s</w:t>
-      </w:r>
-    </w:p>
-    <w:p>
-      <w:pPr>
-        <w:pStyle w:val="ListParagraph"/>
-        <w:numPr>
-          <w:ilvl w:val="1"/>
-          <w:numId w:val="1"/>
-        </w:numPr>
-      </w:pPr>
-      <w:r>
-        <w:t>Tag-Connect</w:t>
-      </w:r>
-      <w:r>
-        <w:t xml:space="preserve"> debug connector</w:t>
-      </w:r>
-    </w:p>
-    <w:p>
-      <w:pPr>
-        <w:pStyle w:val="ListParagraph"/>
-        <w:numPr>
-          <w:ilvl w:val="0"/>
-          <w:numId w:val="1"/>
-        </w:numPr>
-      </w:pPr>
-      <w:r>
-        <w:t xml:space="preserve">Silicon Labs </w:t>
-      </w:r>
-      <w:r>
-        <w:t>CP2102N USB</w:t>
-      </w:r>
-      <w:r>
-        <w:t xml:space="preserve"> to </w:t>
-      </w:r>
-      <w:r>
-        <w:t>UART</w:t>
-      </w:r>
-    </w:p>
-    <w:p>
-      <w:pPr>
-        <w:pStyle w:val="ListParagraph"/>
-        <w:numPr>
-          <w:ilvl w:val="1"/>
-          <w:numId w:val="1"/>
-        </w:numPr>
-      </w:pPr>
-      <w:r>
-        <w:t>USB-C interface</w:t>
-      </w:r>
-    </w:p>
-    <w:p>
-      <w:pPr>
-        <w:pStyle w:val="ListParagraph"/>
-        <w:numPr>
-          <w:ilvl w:val="0"/>
-          <w:numId w:val="1"/>
-        </w:numPr>
-      </w:pPr>
-      <w:r>
-        <w:t>Standard</w:t>
-      </w:r>
-      <w:r>
+        <w:t>Revision History</w:t>
+      </w:r>
+    </w:p>
+    <w:p>
+      <w:pPr>
+        <w:spacing w:after="0" w:line="240" w:lineRule="auto"/>
+        <w:rPr>
+          <w:sz w:val="16"/>
+          <w:szCs w:val="16"/>
+        </w:rPr>
+      </w:pPr>
+      <w:r>
+        <w:rPr>
+          <w:sz w:val="16"/>
+          <w:szCs w:val="16"/>
+        </w:rPr>
+        <w:t>Rev 1.0</w:t>
+      </w:r>
+      <w:r>
+        <w:rPr>
+          <w:sz w:val="16"/>
+          <w:szCs w:val="16"/>
+        </w:rPr>
+        <w:tab/>
+        <w:t xml:space="preserve">  </w:t>
+      </w:r>
+      <w:r>
+        <w:rPr>
+          <w:sz w:val="16"/>
+          <w:szCs w:val="16"/>
+        </w:rPr>
+        <w:t>Apr 2024 – First Publish</w:t>
+      </w:r>
+    </w:p>
+    <w:p>
+      <w:pPr>
+        <w:spacing w:after="0" w:line="240" w:lineRule="auto"/>
+        <w:rPr>
+          <w:sz w:val="16"/>
+          <w:szCs w:val="16"/>
+        </w:rPr>
+      </w:pPr>
+      <w:r>
+        <w:rPr>
+          <w:sz w:val="16"/>
+          <w:szCs w:val="16"/>
+        </w:rPr>
+        <w:t>Rev 0.9    Feb 2024 – Initial</w:t>
+      </w:r>
+      <w:r>
+        <w:rPr>
+          <w:sz w:val="16"/>
+          <w:szCs w:val="16"/>
+        </w:rPr>
         <w:t xml:space="preserve"> </w:t>
       </w:r>
       <w:r>
-        <w:t xml:space="preserve">Z-Wave </w:t>
-      </w:r>
-      <w:proofErr w:type="spellStart"/>
-      <w:r>
-        <w:t>SerialAPI</w:t>
-      </w:r>
-      <w:proofErr w:type="spellEnd"/>
-      <w:r>
-        <w:t xml:space="preserve"> </w:t>
-      </w:r>
-      <w:r>
-        <w:t>f</w:t>
-      </w:r>
-      <w:r>
-        <w:t>irmware</w:t>
-      </w:r>
-    </w:p>
-    <w:p>
-      <w:pPr>
-        <w:pStyle w:val="ListParagraph"/>
-        <w:numPr>
-          <w:ilvl w:val="0"/>
-          <w:numId w:val="1"/>
-        </w:numPr>
-      </w:pPr>
-      <w:r>
-        <w:t>White Paper on Antenna Best Practice</w:t>
-      </w:r>
-      <w:r>
-        <w:t>s</w:t>
-      </w:r>
-    </w:p>
-    <w:p>
-      <w:pPr>
-        <w:pStyle w:val="ListParagraph"/>
-        <w:numPr>
-          <w:ilvl w:val="0"/>
-          <w:numId w:val="1"/>
-        </w:numPr>
-      </w:pPr>
-      <w:r>
-        <w:t>Theory of Operation documentation</w:t>
-      </w:r>
-    </w:p>
-    <w:p>
-      <w:pPr>
-        <w:pStyle w:val="ListParagraph"/>
-        <w:numPr>
-          <w:ilvl w:val="0"/>
-          <w:numId w:val="1"/>
-        </w:numPr>
-      </w:pPr>
-      <w:r>
-        <w:t>BOM cost under $10</w:t>
-      </w:r>
-      <w:r>
-        <w:t xml:space="preserve"> @10K </w:t>
-      </w:r>
-    </w:p>
-    <w:p>
-      <w:r>
-        <w:t xml:space="preserve">The Z-Reach is a </w:t>
-      </w:r>
-      <w:r>
         <w:rPr>
-          <w:i/>
-          <w:iCs/>
+          <w:sz w:val="16"/>
+          <w:szCs w:val="16"/>
         </w:rPr>
-        <w:t>reference design</w:t>
-      </w:r>
-      <w:r>
-        <w:t xml:space="preserve"> available in the GitHub open-source repository for free. The design may be copied and used in commercial products subject to the terms of the standard MIT License agreement. Finished products based on Z-Reach will be available from partners but not directly from the Z-Wave Alliance. </w:t>
-      </w:r>
-    </w:p>
-    <w:p>
-      <w:r>
-        <w:t xml:space="preserve">Z-Reach differs from the Silicon Labs </w:t>
-      </w:r>
-      <w:r>
-        <w:t>d</w:t>
-      </w:r>
-      <w:r>
-        <w:t xml:space="preserve">evelopment kits in that the primary focus is on best-in-class RF range at an affordable cost. </w:t>
-      </w:r>
-      <w:r>
-        <w:t>The design can be copied and customized to meet your exact needs with minimal effort.</w:t>
-      </w:r>
-    </w:p>
-    <w:p>
-      <w:r>
-        <w:t>Z-Reach is not a finished product. FCC/CE testing, Z-Wave Certification, enclosure design and packaging</w:t>
-      </w:r>
-      <w:r>
-        <w:t xml:space="preserve"> would be needed to ship finished product based on this reference design.</w:t>
-      </w:r>
-      <w:r>
-        <w:t xml:space="preserve"> </w:t>
-      </w:r>
-    </w:p>
-    <w:p>
-      <w:r>
-        <w:t xml:space="preserve">Z-Wave end products can be prototyped using Z-Reach. Various populate options enable interfaces to QWIIC sensors, color LED, and GPIOs to connect to any external device. A battery connector enables development of low-power sleeping or </w:t>
-      </w:r>
-      <w:proofErr w:type="spellStart"/>
-      <w:r>
-        <w:t>FLiRs</w:t>
-      </w:r>
-      <w:proofErr w:type="spellEnd"/>
-      <w:r>
-        <w:t xml:space="preserve"> devices.</w:t>
-      </w:r>
-    </w:p>
-    <w:p>
-      <w:pPr>
-        <w:pStyle w:val="Heading2"/>
-      </w:pPr>
-      <w:r>
-        <w:t>Revision History</w:t>
-      </w:r>
-    </w:p>
-    <w:p>
-      <w:pPr>
-        <w:sectPr>
-          <w:type w:val="continuous"/>
-          <w:pgSz w:w="12240" w:h="15840"/>
-          <w:pgMar w:top="1440" w:right="1080" w:bottom="1080" w:left="1080" w:header="720" w:footer="720" w:gutter="0"/>
-          <w:cols w:num="2" w:space="720"/>
-          <w:docGrid w:linePitch="360"/>
-        </w:sectPr>
-      </w:pPr>
-      <w:r>
-        <w:t>Rev 0.9    Feb 2024 – Initial draft</w:t>
-      </w:r>
-    </w:p>
-    <w:p>
-      <w:pPr>
-        <w:pStyle w:val="Heading1"/>
-      </w:pPr>
+        <w:t>Draft</w:t>
+      </w:r>
     </w:p>
     <w:sectPr>
+      <w:headerReference w:type="default" r:id="rId11"/>
       <w:type w:val="continuous"/>
-      <w:pgSz w:w="12240" w:h="15840"/>
-      <w:pgMar w:top="1440" w:right="1080" w:bottom="1080" w:left="1080" w:header="720" w:footer="720" w:gutter="0"/>
-      <w:cols w:space="720"/>
+      <w:pgSz w:w="12240" w:h="15840" w:code="1"/>
+      <w:pgMar w:top="1440" w:right="1080" w:bottom="1080" w:left="1080" w:header="504" w:footer="720" w:gutter="0"/>
+      <w:cols w:num="2" w:space="720"/>
       <w:docGrid w:linePitch="360"/>
     </w:sectPr>
   </w:body>
 </w:document>
+</file>
+
+<file path=word/endnotes.xml><?xml version="1.0" encoding="utf-8"?>
+<w:endnotes xmlns:wpc="http://schemas.microsoft.com/office/word/2010/wordprocessingCanvas" xmlns:cx="http://schemas.microsoft.com/office/drawing/2014/chartex" xmlns:cx1="http://schemas.microsoft.com/office/drawing/2015/9/8/chartex" xmlns:cx2="http://schemas.microsoft.com/office/drawing/2015/10/21/chartex" xmlns:cx3="http://schemas.microsoft.com/office/drawing/2016/5/9/chartex" xmlns:cx4="http://schemas.microsoft.com/office/drawing/2016/5/10/chartex" xmlns:cx5="http://schemas.microsoft.com/office/drawing/2016/5/11/chartex" xmlns:cx6="http://schemas.microsoft.com/office/drawing/2016/5/12/chartex" xmlns:cx7="http://schemas.microsoft.com/office/drawing/2016/5/13/chartex" xmlns:cx8="http://schemas.microsoft.com/office/drawing/2016/5/14/chartex" xmlns:mc="http://schemas.openxmlformats.org/markup-compatibility/2006" xmlns:aink="http://schemas.microsoft.com/office/drawing/2016/ink" xmlns:am3d="http://schemas.microsoft.com/office/drawing/2017/model3d" xmlns:o="urn:schemas-microsoft-com:office:office" xmlns:oel="http://schemas.microsoft.com/office/2019/extlst" xmlns:r="http://schemas.openxmlformats.org/officeDocument/2006/relationships" xmlns:m="http://schemas.openxmlformats.org/officeDocument/2006/math" xmlns:v="urn:schemas-microsoft-com:vml" xmlns:wp14="http://schemas.microsoft.com/office/word/2010/wordprocessingDrawing" xmlns:wp="http://schemas.openxmlformats.org/drawingml/2006/wordprocessingDrawing" xmlns:w10="urn:schemas-microsoft-com:office:word" xmlns:w="http://schemas.openxmlformats.org/wordprocessingml/2006/main" xmlns:w14="http://schemas.microsoft.com/office/word/2010/wordml" xmlns:w15="http://schemas.microsoft.com/office/word/2012/wordml" xmlns:w16cex="http://schemas.microsoft.com/office/word/2018/wordml/cex" xmlns:w16cid="http://schemas.microsoft.com/office/word/2016/wordml/cid" xmlns:w16="http://schemas.microsoft.com/office/word/2018/wordml" xmlns:w16sdtdh="http://schemas.microsoft.com/office/word/2020/wordml/sdtdatahash" xmlns:w16se="http://schemas.microsoft.com/office/word/2015/wordml/symex" xmlns:wpg="http://schemas.microsoft.com/office/word/2010/wordprocessingGroup" xmlns:wpi="http://schemas.microsoft.com/office/word/2010/wordprocessingInk" xmlns:wne="http://schemas.microsoft.com/office/word/2006/wordml" xmlns:wps="http://schemas.microsoft.com/office/word/2010/wordprocessingShape" mc:Ignorable="w14 w15 w16se w16cid w16 w16cex w16sdtdh wp14">
+  <w:endnote w:type="separator" w:id="-1">
+    <w:p>
+      <w:pPr>
+        <w:spacing w:after="0" w:line="240" w:lineRule="auto"/>
+      </w:pPr>
+      <w:r>
+        <w:separator/>
+      </w:r>
+    </w:p>
+  </w:endnote>
+  <w:endnote w:type="continuationSeparator" w:id="0">
+    <w:p>
+      <w:pPr>
+        <w:spacing w:after="0" w:line="240" w:lineRule="auto"/>
+      </w:pPr>
+      <w:r>
+        <w:continuationSeparator/>
+      </w:r>
+    </w:p>
+  </w:endnote>
+</w:endnotes>
+</file>
+
+<file path=word/footnotes.xml><?xml version="1.0" encoding="utf-8"?>
+<w:footnotes xmlns:wpc="http://schemas.microsoft.com/office/word/2010/wordprocessingCanvas" xmlns:cx="http://schemas.microsoft.com/office/drawing/2014/chartex" xmlns:cx1="http://schemas.microsoft.com/office/drawing/2015/9/8/chartex" xmlns:cx2="http://schemas.microsoft.com/office/drawing/2015/10/21/chartex" xmlns:cx3="http://schemas.microsoft.com/office/drawing/2016/5/9/chartex" xmlns:cx4="http://schemas.microsoft.com/office/drawing/2016/5/10/chartex" xmlns:cx5="http://schemas.microsoft.com/office/drawing/2016/5/11/chartex" xmlns:cx6="http://schemas.microsoft.com/office/drawing/2016/5/12/chartex" xmlns:cx7="http://schemas.microsoft.com/office/drawing/2016/5/13/chartex" xmlns:cx8="http://schemas.microsoft.com/office/drawing/2016/5/14/chartex" xmlns:mc="http://schemas.openxmlformats.org/markup-compatibility/2006" xmlns:aink="http://schemas.microsoft.com/office/drawing/2016/ink" xmlns:am3d="http://schemas.microsoft.com/office/drawing/2017/model3d" xmlns:o="urn:schemas-microsoft-com:office:office" xmlns:oel="http://schemas.microsoft.com/office/2019/extlst" xmlns:r="http://schemas.openxmlformats.org/officeDocument/2006/relationships" xmlns:m="http://schemas.openxmlformats.org/officeDocument/2006/math" xmlns:v="urn:schemas-microsoft-com:vml" xmlns:wp14="http://schemas.microsoft.com/office/word/2010/wordprocessingDrawing" xmlns:wp="http://schemas.openxmlformats.org/drawingml/2006/wordprocessingDrawing" xmlns:w10="urn:schemas-microsoft-com:office:word" xmlns:w="http://schemas.openxmlformats.org/wordprocessingml/2006/main" xmlns:w14="http://schemas.microsoft.com/office/word/2010/wordml" xmlns:w15="http://schemas.microsoft.com/office/word/2012/wordml" xmlns:w16cex="http://schemas.microsoft.com/office/word/2018/wordml/cex" xmlns:w16cid="http://schemas.microsoft.com/office/word/2016/wordml/cid" xmlns:w16="http://schemas.microsoft.com/office/word/2018/wordml" xmlns:w16sdtdh="http://schemas.microsoft.com/office/word/2020/wordml/sdtdatahash" xmlns:w16se="http://schemas.microsoft.com/office/word/2015/wordml/symex" xmlns:wpg="http://schemas.microsoft.com/office/word/2010/wordprocessingGroup" xmlns:wpi="http://schemas.microsoft.com/office/word/2010/wordprocessingInk" xmlns:wne="http://schemas.microsoft.com/office/word/2006/wordml" xmlns:wps="http://schemas.microsoft.com/office/word/2010/wordprocessingShape" mc:Ignorable="w14 w15 w16se w16cid w16 w16cex w16sdtdh wp14">
+  <w:footnote w:type="separator" w:id="-1">
+    <w:p>
+      <w:pPr>
+        <w:spacing w:after="0" w:line="240" w:lineRule="auto"/>
+      </w:pPr>
+      <w:r>
+        <w:separator/>
+      </w:r>
+    </w:p>
+  </w:footnote>
+  <w:footnote w:type="continuationSeparator" w:id="0">
+    <w:p>
+      <w:pPr>
+        <w:spacing w:after="0" w:line="240" w:lineRule="auto"/>
+      </w:pPr>
+      <w:r>
+        <w:continuationSeparator/>
+      </w:r>
+    </w:p>
+  </w:footnote>
+</w:footnotes>
+</file>
+
+<file path=word/header1.xml><?xml version="1.0" encoding="utf-8"?>
+<w:hdr xmlns:wpc="http://schemas.microsoft.com/office/word/2010/wordprocessingCanvas" xmlns:cx="http://schemas.microsoft.com/office/drawing/2014/chartex" xmlns:cx1="http://schemas.microsoft.com/office/drawing/2015/9/8/chartex" xmlns:cx2="http://schemas.microsoft.com/office/drawing/2015/10/21/chartex" xmlns:cx3="http://schemas.microsoft.com/office/drawing/2016/5/9/chartex" xmlns:cx4="http://schemas.microsoft.com/office/drawing/2016/5/10/chartex" xmlns:cx5="http://schemas.microsoft.com/office/drawing/2016/5/11/chartex" xmlns:cx6="http://schemas.microsoft.com/office/drawing/2016/5/12/chartex" xmlns:cx7="http://schemas.microsoft.com/office/drawing/2016/5/13/chartex" xmlns:cx8="http://schemas.microsoft.com/office/drawing/2016/5/14/chartex" xmlns:mc="http://schemas.openxmlformats.org/markup-compatibility/2006" xmlns:aink="http://schemas.microsoft.com/office/drawing/2016/ink" xmlns:am3d="http://schemas.microsoft.com/office/drawing/2017/model3d" xmlns:o="urn:schemas-microsoft-com:office:office" xmlns:oel="http://schemas.microsoft.com/office/2019/extlst" xmlns:r="http://schemas.openxmlformats.org/officeDocument/2006/relationships" xmlns:m="http://schemas.openxmlformats.org/officeDocument/2006/math" xmlns:v="urn:schemas-microsoft-com:vml" xmlns:wp14="http://schemas.microsoft.com/office/word/2010/wordprocessingDrawing" xmlns:wp="http://schemas.openxmlformats.org/drawingml/2006/wordprocessingDrawing" xmlns:w10="urn:schemas-microsoft-com:office:word" xmlns:w="http://schemas.openxmlformats.org/wordprocessingml/2006/main" xmlns:w14="http://schemas.microsoft.com/office/word/2010/wordml" xmlns:w15="http://schemas.microsoft.com/office/word/2012/wordml" xmlns:w16cex="http://schemas.microsoft.com/office/word/2018/wordml/cex" xmlns:w16cid="http://schemas.microsoft.com/office/word/2016/wordml/cid" xmlns:w16="http://schemas.microsoft.com/office/word/2018/wordml" xmlns:w16sdtdh="http://schemas.microsoft.com/office/word/2020/wordml/sdtdatahash" xmlns:w16se="http://schemas.microsoft.com/office/word/2015/wordml/symex" xmlns:wpg="http://schemas.microsoft.com/office/word/2010/wordprocessingGroup" xmlns:wpi="http://schemas.microsoft.com/office/word/2010/wordprocessingInk" xmlns:wne="http://schemas.microsoft.com/office/word/2006/wordml" xmlns:wps="http://schemas.microsoft.com/office/word/2010/wordprocessingShape" mc:Ignorable="w14 w15 w16se w16cid w16 w16cex w16sdtdh wp14">
+  <w:p>
+    <w:pPr>
+      <w:pStyle w:val="Header"/>
+      <w:rPr>
+        <w:b/>
+        <w:color w:val="000000" w:themeColor="text1"/>
+        <w:sz w:val="44"/>
+        <w:szCs w:val="44"/>
+      </w:rPr>
+    </w:pPr>
+    <w:r>
+      <w:rPr>
+        <w:b/>
+        <w:color w:val="000000" w:themeColor="text1"/>
+        <w:sz w:val="44"/>
+        <w:szCs w:val="44"/>
+      </w:rPr>
+      <w:t>Z-Wave Reference Application Design (ZRAD)</w:t>
+    </w:r>
+  </w:p>
+</w:hdr>
 </file>
 
 <file path=word/numbering.xml><?xml version="1.0" encoding="utf-8"?>
@@ -1446,6 +1655,73 @@
       <w:szCs w:val="18"/>
     </w:rPr>
   </w:style>
+  <w:style w:type="character" w:styleId="Hyperlink">
+    <w:name w:val="Hyperlink"/>
+    <w:basedOn w:val="DefaultParagraphFont"/>
+    <w:uiPriority w:val="99"/>
+    <w:unhideWhenUsed/>
+    <w:rsid w:val="00856592"/>
+    <w:rPr>
+      <w:color w:val="0563C1" w:themeColor="hyperlink"/>
+      <w:u w:val="single"/>
+    </w:rPr>
+  </w:style>
+  <w:style w:type="character" w:styleId="UnresolvedMention">
+    <w:name w:val="Unresolved Mention"/>
+    <w:basedOn w:val="DefaultParagraphFont"/>
+    <w:uiPriority w:val="99"/>
+    <w:semiHidden/>
+    <w:unhideWhenUsed/>
+    <w:rsid w:val="00856592"/>
+    <w:rPr>
+      <w:color w:val="605E5C"/>
+      <w:shd w:val="clear" w:color="auto" w:fill="E1DFDD"/>
+    </w:rPr>
+  </w:style>
+  <w:style w:type="paragraph" w:styleId="Header">
+    <w:name w:val="header"/>
+    <w:basedOn w:val="Normal"/>
+    <w:link w:val="HeaderChar"/>
+    <w:uiPriority w:val="99"/>
+    <w:unhideWhenUsed/>
+    <w:rsid w:val="00553864"/>
+    <w:pPr>
+      <w:tabs>
+        <w:tab w:val="center" w:pos="4680"/>
+        <w:tab w:val="right" w:pos="9360"/>
+      </w:tabs>
+      <w:spacing w:after="0" w:line="240" w:lineRule="auto"/>
+    </w:pPr>
+  </w:style>
+  <w:style w:type="character" w:customStyle="1" w:styleId="HeaderChar">
+    <w:name w:val="Header Char"/>
+    <w:basedOn w:val="DefaultParagraphFont"/>
+    <w:link w:val="Header"/>
+    <w:uiPriority w:val="99"/>
+    <w:rsid w:val="00553864"/>
+  </w:style>
+  <w:style w:type="paragraph" w:styleId="Footer">
+    <w:name w:val="footer"/>
+    <w:basedOn w:val="Normal"/>
+    <w:link w:val="FooterChar"/>
+    <w:uiPriority w:val="99"/>
+    <w:unhideWhenUsed/>
+    <w:rsid w:val="00553864"/>
+    <w:pPr>
+      <w:tabs>
+        <w:tab w:val="center" w:pos="4680"/>
+        <w:tab w:val="right" w:pos="9360"/>
+      </w:tabs>
+      <w:spacing w:after="0" w:line="240" w:lineRule="auto"/>
+    </w:pPr>
+  </w:style>
+  <w:style w:type="character" w:customStyle="1" w:styleId="FooterChar">
+    <w:name w:val="Footer Char"/>
+    <w:basedOn w:val="DefaultParagraphFont"/>
+    <w:link w:val="Footer"/>
+    <w:uiPriority w:val="99"/>
+    <w:rsid w:val="00553864"/>
+  </w:style>
 </w:styles>
 </file>
 

</xml_diff>

<commit_message>
add RF Range test data and 3D programming jig
</commit_message>
<xml_diff>
--- a/docs/ZRADDataSheet.docx
+++ b/docs/ZRADDataSheet.docx
@@ -1,6 +1,6 @@
 
 <file path=word/document.xml><?xml version="1.0" encoding="utf-8"?>
-<w:document xmlns:wpc="http://schemas.microsoft.com/office/word/2010/wordprocessingCanvas" xmlns:cx="http://schemas.microsoft.com/office/drawing/2014/chartex" xmlns:cx1="http://schemas.microsoft.com/office/drawing/2015/9/8/chartex" xmlns:cx2="http://schemas.microsoft.com/office/drawing/2015/10/21/chartex" xmlns:cx3="http://schemas.microsoft.com/office/drawing/2016/5/9/chartex" xmlns:cx4="http://schemas.microsoft.com/office/drawing/2016/5/10/chartex" xmlns:cx5="http://schemas.microsoft.com/office/drawing/2016/5/11/chartex" xmlns:cx6="http://schemas.microsoft.com/office/drawing/2016/5/12/chartex" xmlns:cx7="http://schemas.microsoft.com/office/drawing/2016/5/13/chartex" xmlns:cx8="http://schemas.microsoft.com/office/drawing/2016/5/14/chartex" xmlns:mc="http://schemas.openxmlformats.org/markup-compatibility/2006" xmlns:aink="http://schemas.microsoft.com/office/drawing/2016/ink" xmlns:am3d="http://schemas.microsoft.com/office/drawing/2017/model3d" xmlns:o="urn:schemas-microsoft-com:office:office" xmlns:oel="http://schemas.microsoft.com/office/2019/extlst" xmlns:r="http://schemas.openxmlformats.org/officeDocument/2006/relationships" xmlns:m="http://schemas.openxmlformats.org/officeDocument/2006/math" xmlns:v="urn:schemas-microsoft-com:vml" xmlns:wp14="http://schemas.microsoft.com/office/word/2010/wordprocessingDrawing" xmlns:wp="http://schemas.openxmlformats.org/drawingml/2006/wordprocessingDrawing" xmlns:w10="urn:schemas-microsoft-com:office:word" xmlns:w="http://schemas.openxmlformats.org/wordprocessingml/2006/main" xmlns:w14="http://schemas.microsoft.com/office/word/2010/wordml" xmlns:w15="http://schemas.microsoft.com/office/word/2012/wordml" xmlns:w16cex="http://schemas.microsoft.com/office/word/2018/wordml/cex" xmlns:w16cid="http://schemas.microsoft.com/office/word/2016/wordml/cid" xmlns:w16="http://schemas.microsoft.com/office/word/2018/wordml" xmlns:w16sdtdh="http://schemas.microsoft.com/office/word/2020/wordml/sdtdatahash" xmlns:w16se="http://schemas.microsoft.com/office/word/2015/wordml/symex" xmlns:wpg="http://schemas.microsoft.com/office/word/2010/wordprocessingGroup" xmlns:wpi="http://schemas.microsoft.com/office/word/2010/wordprocessingInk" xmlns:wne="http://schemas.microsoft.com/office/word/2006/wordml" xmlns:wps="http://schemas.microsoft.com/office/word/2010/wordprocessingShape" mc:Ignorable="w14 w15 w16se w16cid w16 w16cex w16sdtdh wp14">
+<w:document xmlns:wpc="http://schemas.microsoft.com/office/word/2010/wordprocessingCanvas" xmlns:cx="http://schemas.microsoft.com/office/drawing/2014/chartex" xmlns:cx1="http://schemas.microsoft.com/office/drawing/2015/9/8/chartex" xmlns:cx2="http://schemas.microsoft.com/office/drawing/2015/10/21/chartex" xmlns:cx3="http://schemas.microsoft.com/office/drawing/2016/5/9/chartex" xmlns:cx4="http://schemas.microsoft.com/office/drawing/2016/5/10/chartex" xmlns:cx5="http://schemas.microsoft.com/office/drawing/2016/5/11/chartex" xmlns:cx6="http://schemas.microsoft.com/office/drawing/2016/5/12/chartex" xmlns:cx7="http://schemas.microsoft.com/office/drawing/2016/5/13/chartex" xmlns:cx8="http://schemas.microsoft.com/office/drawing/2016/5/14/chartex" xmlns:mc="http://schemas.openxmlformats.org/markup-compatibility/2006" xmlns:aink="http://schemas.microsoft.com/office/drawing/2016/ink" xmlns:am3d="http://schemas.microsoft.com/office/drawing/2017/model3d" xmlns:o="urn:schemas-microsoft-com:office:office" xmlns:oel="http://schemas.microsoft.com/office/2019/extlst" xmlns:r="http://schemas.openxmlformats.org/officeDocument/2006/relationships" xmlns:m="http://schemas.openxmlformats.org/officeDocument/2006/math" xmlns:v="urn:schemas-microsoft-com:vml" xmlns:wp14="http://schemas.microsoft.com/office/word/2010/wordprocessingDrawing" xmlns:wp="http://schemas.openxmlformats.org/drawingml/2006/wordprocessingDrawing" xmlns:w10="urn:schemas-microsoft-com:office:word" xmlns:w="http://schemas.openxmlformats.org/wordprocessingml/2006/main" xmlns:w14="http://schemas.microsoft.com/office/word/2010/wordml" xmlns:w15="http://schemas.microsoft.com/office/word/2012/wordml" xmlns:w16cex="http://schemas.microsoft.com/office/word/2018/wordml/cex" xmlns:w16cid="http://schemas.microsoft.com/office/word/2016/wordml/cid" xmlns:w16="http://schemas.microsoft.com/office/word/2018/wordml" xmlns:w16du="http://schemas.microsoft.com/office/word/2023/wordml/word16du" xmlns:w16sdtdh="http://schemas.microsoft.com/office/word/2020/wordml/sdtdatahash" xmlns:w16se="http://schemas.microsoft.com/office/word/2015/wordml/symex" xmlns:wpg="http://schemas.microsoft.com/office/word/2010/wordprocessingGroup" xmlns:wpi="http://schemas.microsoft.com/office/word/2010/wordprocessingInk" xmlns:wne="http://schemas.microsoft.com/office/word/2006/wordml" xmlns:wps="http://schemas.microsoft.com/office/word/2010/wordprocessingShape" mc:Ignorable="w14 w15 w16se w16cid w16 w16cex w16sdtdh w16du wp14">
   <w:body>
     <w:p>
       <w:r>
@@ -246,8 +246,13 @@
           <w:numId w:val="1"/>
         </w:numPr>
       </w:pPr>
-      <w:r>
-        <w:t>KiCAD schematic &amp; PCB layout</w:t>
+      <w:proofErr w:type="spellStart"/>
+      <w:r>
+        <w:t>KiCAD</w:t>
+      </w:r>
+      <w:proofErr w:type="spellEnd"/>
+      <w:r>
+        <w:t xml:space="preserve"> schematic &amp; PCB layout</w:t>
       </w:r>
     </w:p>
     <w:p>
@@ -499,8 +504,13 @@
           <w:numId w:val="1"/>
         </w:numPr>
       </w:pPr>
-      <w:r>
-        <w:t>SubGHz Radio +20dBm Tx</w:t>
+      <w:proofErr w:type="spellStart"/>
+      <w:r>
+        <w:t>SubGHz</w:t>
+      </w:r>
+      <w:proofErr w:type="spellEnd"/>
+      <w:r>
+        <w:t xml:space="preserve"> Radio +20dBm Tx</w:t>
       </w:r>
     </w:p>
     <w:p>
@@ -586,8 +596,13 @@
       <w:r>
         <w:t xml:space="preserve">Z-Wave </w:t>
       </w:r>
-      <w:r>
-        <w:t xml:space="preserve">SerialAPI </w:t>
+      <w:proofErr w:type="spellStart"/>
+      <w:r>
+        <w:t>SerialAPI</w:t>
+      </w:r>
+      <w:proofErr w:type="spellEnd"/>
+      <w:r>
+        <w:t xml:space="preserve"> </w:t>
       </w:r>
       <w:r>
         <w:t>f</w:t>
@@ -775,11 +790,22 @@
         <w:t>holder</w:t>
       </w:r>
       <w:r>
-        <w:t xml:space="preserve"> enables development of low-power sleeping or FLiRs devices.</w:t>
-      </w:r>
-    </w:p>
-    <w:p>
-      <w:r>
+        <w:t xml:space="preserve"> enables development of low-power sleeping or </w:t>
+      </w:r>
+      <w:proofErr w:type="spellStart"/>
+      <w:r>
+        <w:t>FLiRs</w:t>
+      </w:r>
+      <w:proofErr w:type="spellEnd"/>
+      <w:r>
+        <w:t xml:space="preserve"> devices.</w:t>
+      </w:r>
+    </w:p>
+    <w:p>
+      <w:r>
+        <w:rPr>
+          <w:noProof/>
+        </w:rPr>
         <w:drawing>
           <wp:inline distT="0" distB="0" distL="0" distR="0" wp14:anchorId="4C883793" wp14:editId="6E77D9C2">
             <wp:extent cx="2853510" cy="2165131"/>
@@ -838,14 +864,13 @@
           <w:sz w:val="16"/>
           <w:szCs w:val="16"/>
         </w:rPr>
-        <w:t>Rev 1.0</w:t>
+        <w:t xml:space="preserve">Rev 1.0  </w:t>
       </w:r>
       <w:r>
         <w:rPr>
           <w:sz w:val="16"/>
           <w:szCs w:val="16"/>
         </w:rPr>
-        <w:tab/>
         <w:t xml:space="preserve">  </w:t>
       </w:r>
       <w:r>
@@ -899,7 +924,7 @@
 </file>
 
 <file path=word/endnotes.xml><?xml version="1.0" encoding="utf-8"?>
-<w:endnotes xmlns:wpc="http://schemas.microsoft.com/office/word/2010/wordprocessingCanvas" xmlns:cx="http://schemas.microsoft.com/office/drawing/2014/chartex" xmlns:cx1="http://schemas.microsoft.com/office/drawing/2015/9/8/chartex" xmlns:cx2="http://schemas.microsoft.com/office/drawing/2015/10/21/chartex" xmlns:cx3="http://schemas.microsoft.com/office/drawing/2016/5/9/chartex" xmlns:cx4="http://schemas.microsoft.com/office/drawing/2016/5/10/chartex" xmlns:cx5="http://schemas.microsoft.com/office/drawing/2016/5/11/chartex" xmlns:cx6="http://schemas.microsoft.com/office/drawing/2016/5/12/chartex" xmlns:cx7="http://schemas.microsoft.com/office/drawing/2016/5/13/chartex" xmlns:cx8="http://schemas.microsoft.com/office/drawing/2016/5/14/chartex" xmlns:mc="http://schemas.openxmlformats.org/markup-compatibility/2006" xmlns:aink="http://schemas.microsoft.com/office/drawing/2016/ink" xmlns:am3d="http://schemas.microsoft.com/office/drawing/2017/model3d" xmlns:o="urn:schemas-microsoft-com:office:office" xmlns:oel="http://schemas.microsoft.com/office/2019/extlst" xmlns:r="http://schemas.openxmlformats.org/officeDocument/2006/relationships" xmlns:m="http://schemas.openxmlformats.org/officeDocument/2006/math" xmlns:v="urn:schemas-microsoft-com:vml" xmlns:wp14="http://schemas.microsoft.com/office/word/2010/wordprocessingDrawing" xmlns:wp="http://schemas.openxmlformats.org/drawingml/2006/wordprocessingDrawing" xmlns:w10="urn:schemas-microsoft-com:office:word" xmlns:w="http://schemas.openxmlformats.org/wordprocessingml/2006/main" xmlns:w14="http://schemas.microsoft.com/office/word/2010/wordml" xmlns:w15="http://schemas.microsoft.com/office/word/2012/wordml" xmlns:w16cex="http://schemas.microsoft.com/office/word/2018/wordml/cex" xmlns:w16cid="http://schemas.microsoft.com/office/word/2016/wordml/cid" xmlns:w16="http://schemas.microsoft.com/office/word/2018/wordml" xmlns:w16sdtdh="http://schemas.microsoft.com/office/word/2020/wordml/sdtdatahash" xmlns:w16se="http://schemas.microsoft.com/office/word/2015/wordml/symex" xmlns:wpg="http://schemas.microsoft.com/office/word/2010/wordprocessingGroup" xmlns:wpi="http://schemas.microsoft.com/office/word/2010/wordprocessingInk" xmlns:wne="http://schemas.microsoft.com/office/word/2006/wordml" xmlns:wps="http://schemas.microsoft.com/office/word/2010/wordprocessingShape" mc:Ignorable="w14 w15 w16se w16cid w16 w16cex w16sdtdh wp14">
+<w:endnotes xmlns:wpc="http://schemas.microsoft.com/office/word/2010/wordprocessingCanvas" xmlns:cx="http://schemas.microsoft.com/office/drawing/2014/chartex" xmlns:cx1="http://schemas.microsoft.com/office/drawing/2015/9/8/chartex" xmlns:cx2="http://schemas.microsoft.com/office/drawing/2015/10/21/chartex" xmlns:cx3="http://schemas.microsoft.com/office/drawing/2016/5/9/chartex" xmlns:cx4="http://schemas.microsoft.com/office/drawing/2016/5/10/chartex" xmlns:cx5="http://schemas.microsoft.com/office/drawing/2016/5/11/chartex" xmlns:cx6="http://schemas.microsoft.com/office/drawing/2016/5/12/chartex" xmlns:cx7="http://schemas.microsoft.com/office/drawing/2016/5/13/chartex" xmlns:cx8="http://schemas.microsoft.com/office/drawing/2016/5/14/chartex" xmlns:mc="http://schemas.openxmlformats.org/markup-compatibility/2006" xmlns:aink="http://schemas.microsoft.com/office/drawing/2016/ink" xmlns:am3d="http://schemas.microsoft.com/office/drawing/2017/model3d" xmlns:o="urn:schemas-microsoft-com:office:office" xmlns:oel="http://schemas.microsoft.com/office/2019/extlst" xmlns:r="http://schemas.openxmlformats.org/officeDocument/2006/relationships" xmlns:m="http://schemas.openxmlformats.org/officeDocument/2006/math" xmlns:v="urn:schemas-microsoft-com:vml" xmlns:wp14="http://schemas.microsoft.com/office/word/2010/wordprocessingDrawing" xmlns:wp="http://schemas.openxmlformats.org/drawingml/2006/wordprocessingDrawing" xmlns:w10="urn:schemas-microsoft-com:office:word" xmlns:w="http://schemas.openxmlformats.org/wordprocessingml/2006/main" xmlns:w14="http://schemas.microsoft.com/office/word/2010/wordml" xmlns:w15="http://schemas.microsoft.com/office/word/2012/wordml" xmlns:w16cex="http://schemas.microsoft.com/office/word/2018/wordml/cex" xmlns:w16cid="http://schemas.microsoft.com/office/word/2016/wordml/cid" xmlns:w16="http://schemas.microsoft.com/office/word/2018/wordml" xmlns:w16du="http://schemas.microsoft.com/office/word/2023/wordml/word16du" xmlns:w16sdtdh="http://schemas.microsoft.com/office/word/2020/wordml/sdtdatahash" xmlns:w16se="http://schemas.microsoft.com/office/word/2015/wordml/symex" xmlns:wpg="http://schemas.microsoft.com/office/word/2010/wordprocessingGroup" xmlns:wpi="http://schemas.microsoft.com/office/word/2010/wordprocessingInk" xmlns:wne="http://schemas.microsoft.com/office/word/2006/wordml" xmlns:wps="http://schemas.microsoft.com/office/word/2010/wordprocessingShape" mc:Ignorable="w14 w15 w16se w16cid w16 w16cex w16sdtdh w16du wp14">
   <w:endnote w:type="separator" w:id="-1">
     <w:p>
       <w:pPr>
@@ -924,7 +949,7 @@
 </file>
 
 <file path=word/footnotes.xml><?xml version="1.0" encoding="utf-8"?>
-<w:footnotes xmlns:wpc="http://schemas.microsoft.com/office/word/2010/wordprocessingCanvas" xmlns:cx="http://schemas.microsoft.com/office/drawing/2014/chartex" xmlns:cx1="http://schemas.microsoft.com/office/drawing/2015/9/8/chartex" xmlns:cx2="http://schemas.microsoft.com/office/drawing/2015/10/21/chartex" xmlns:cx3="http://schemas.microsoft.com/office/drawing/2016/5/9/chartex" xmlns:cx4="http://schemas.microsoft.com/office/drawing/2016/5/10/chartex" xmlns:cx5="http://schemas.microsoft.com/office/drawing/2016/5/11/chartex" xmlns:cx6="http://schemas.microsoft.com/office/drawing/2016/5/12/chartex" xmlns:cx7="http://schemas.microsoft.com/office/drawing/2016/5/13/chartex" xmlns:cx8="http://schemas.microsoft.com/office/drawing/2016/5/14/chartex" xmlns:mc="http://schemas.openxmlformats.org/markup-compatibility/2006" xmlns:aink="http://schemas.microsoft.com/office/drawing/2016/ink" xmlns:am3d="http://schemas.microsoft.com/office/drawing/2017/model3d" xmlns:o="urn:schemas-microsoft-com:office:office" xmlns:oel="http://schemas.microsoft.com/office/2019/extlst" xmlns:r="http://schemas.openxmlformats.org/officeDocument/2006/relationships" xmlns:m="http://schemas.openxmlformats.org/officeDocument/2006/math" xmlns:v="urn:schemas-microsoft-com:vml" xmlns:wp14="http://schemas.microsoft.com/office/word/2010/wordprocessingDrawing" xmlns:wp="http://schemas.openxmlformats.org/drawingml/2006/wordprocessingDrawing" xmlns:w10="urn:schemas-microsoft-com:office:word" xmlns:w="http://schemas.openxmlformats.org/wordprocessingml/2006/main" xmlns:w14="http://schemas.microsoft.com/office/word/2010/wordml" xmlns:w15="http://schemas.microsoft.com/office/word/2012/wordml" xmlns:w16cex="http://schemas.microsoft.com/office/word/2018/wordml/cex" xmlns:w16cid="http://schemas.microsoft.com/office/word/2016/wordml/cid" xmlns:w16="http://schemas.microsoft.com/office/word/2018/wordml" xmlns:w16sdtdh="http://schemas.microsoft.com/office/word/2020/wordml/sdtdatahash" xmlns:w16se="http://schemas.microsoft.com/office/word/2015/wordml/symex" xmlns:wpg="http://schemas.microsoft.com/office/word/2010/wordprocessingGroup" xmlns:wpi="http://schemas.microsoft.com/office/word/2010/wordprocessingInk" xmlns:wne="http://schemas.microsoft.com/office/word/2006/wordml" xmlns:wps="http://schemas.microsoft.com/office/word/2010/wordprocessingShape" mc:Ignorable="w14 w15 w16se w16cid w16 w16cex w16sdtdh wp14">
+<w:footnotes xmlns:wpc="http://schemas.microsoft.com/office/word/2010/wordprocessingCanvas" xmlns:cx="http://schemas.microsoft.com/office/drawing/2014/chartex" xmlns:cx1="http://schemas.microsoft.com/office/drawing/2015/9/8/chartex" xmlns:cx2="http://schemas.microsoft.com/office/drawing/2015/10/21/chartex" xmlns:cx3="http://schemas.microsoft.com/office/drawing/2016/5/9/chartex" xmlns:cx4="http://schemas.microsoft.com/office/drawing/2016/5/10/chartex" xmlns:cx5="http://schemas.microsoft.com/office/drawing/2016/5/11/chartex" xmlns:cx6="http://schemas.microsoft.com/office/drawing/2016/5/12/chartex" xmlns:cx7="http://schemas.microsoft.com/office/drawing/2016/5/13/chartex" xmlns:cx8="http://schemas.microsoft.com/office/drawing/2016/5/14/chartex" xmlns:mc="http://schemas.openxmlformats.org/markup-compatibility/2006" xmlns:aink="http://schemas.microsoft.com/office/drawing/2016/ink" xmlns:am3d="http://schemas.microsoft.com/office/drawing/2017/model3d" xmlns:o="urn:schemas-microsoft-com:office:office" xmlns:oel="http://schemas.microsoft.com/office/2019/extlst" xmlns:r="http://schemas.openxmlformats.org/officeDocument/2006/relationships" xmlns:m="http://schemas.openxmlformats.org/officeDocument/2006/math" xmlns:v="urn:schemas-microsoft-com:vml" xmlns:wp14="http://schemas.microsoft.com/office/word/2010/wordprocessingDrawing" xmlns:wp="http://schemas.openxmlformats.org/drawingml/2006/wordprocessingDrawing" xmlns:w10="urn:schemas-microsoft-com:office:word" xmlns:w="http://schemas.openxmlformats.org/wordprocessingml/2006/main" xmlns:w14="http://schemas.microsoft.com/office/word/2010/wordml" xmlns:w15="http://schemas.microsoft.com/office/word/2012/wordml" xmlns:w16cex="http://schemas.microsoft.com/office/word/2018/wordml/cex" xmlns:w16cid="http://schemas.microsoft.com/office/word/2016/wordml/cid" xmlns:w16="http://schemas.microsoft.com/office/word/2018/wordml" xmlns:w16du="http://schemas.microsoft.com/office/word/2023/wordml/word16du" xmlns:w16sdtdh="http://schemas.microsoft.com/office/word/2020/wordml/sdtdatahash" xmlns:w16se="http://schemas.microsoft.com/office/word/2015/wordml/symex" xmlns:wpg="http://schemas.microsoft.com/office/word/2010/wordprocessingGroup" xmlns:wpi="http://schemas.microsoft.com/office/word/2010/wordprocessingInk" xmlns:wne="http://schemas.microsoft.com/office/word/2006/wordml" xmlns:wps="http://schemas.microsoft.com/office/word/2010/wordprocessingShape" mc:Ignorable="w14 w15 w16se w16cid w16 w16cex w16sdtdh w16du wp14">
   <w:footnote w:type="separator" w:id="-1">
     <w:p>
       <w:pPr>
@@ -949,7 +974,7 @@
 </file>
 
 <file path=word/header1.xml><?xml version="1.0" encoding="utf-8"?>
-<w:hdr xmlns:wpc="http://schemas.microsoft.com/office/word/2010/wordprocessingCanvas" xmlns:cx="http://schemas.microsoft.com/office/drawing/2014/chartex" xmlns:cx1="http://schemas.microsoft.com/office/drawing/2015/9/8/chartex" xmlns:cx2="http://schemas.microsoft.com/office/drawing/2015/10/21/chartex" xmlns:cx3="http://schemas.microsoft.com/office/drawing/2016/5/9/chartex" xmlns:cx4="http://schemas.microsoft.com/office/drawing/2016/5/10/chartex" xmlns:cx5="http://schemas.microsoft.com/office/drawing/2016/5/11/chartex" xmlns:cx6="http://schemas.microsoft.com/office/drawing/2016/5/12/chartex" xmlns:cx7="http://schemas.microsoft.com/office/drawing/2016/5/13/chartex" xmlns:cx8="http://schemas.microsoft.com/office/drawing/2016/5/14/chartex" xmlns:mc="http://schemas.openxmlformats.org/markup-compatibility/2006" xmlns:aink="http://schemas.microsoft.com/office/drawing/2016/ink" xmlns:am3d="http://schemas.microsoft.com/office/drawing/2017/model3d" xmlns:o="urn:schemas-microsoft-com:office:office" xmlns:oel="http://schemas.microsoft.com/office/2019/extlst" xmlns:r="http://schemas.openxmlformats.org/officeDocument/2006/relationships" xmlns:m="http://schemas.openxmlformats.org/officeDocument/2006/math" xmlns:v="urn:schemas-microsoft-com:vml" xmlns:wp14="http://schemas.microsoft.com/office/word/2010/wordprocessingDrawing" xmlns:wp="http://schemas.openxmlformats.org/drawingml/2006/wordprocessingDrawing" xmlns:w10="urn:schemas-microsoft-com:office:word" xmlns:w="http://schemas.openxmlformats.org/wordprocessingml/2006/main" xmlns:w14="http://schemas.microsoft.com/office/word/2010/wordml" xmlns:w15="http://schemas.microsoft.com/office/word/2012/wordml" xmlns:w16cex="http://schemas.microsoft.com/office/word/2018/wordml/cex" xmlns:w16cid="http://schemas.microsoft.com/office/word/2016/wordml/cid" xmlns:w16="http://schemas.microsoft.com/office/word/2018/wordml" xmlns:w16sdtdh="http://schemas.microsoft.com/office/word/2020/wordml/sdtdatahash" xmlns:w16se="http://schemas.microsoft.com/office/word/2015/wordml/symex" xmlns:wpg="http://schemas.microsoft.com/office/word/2010/wordprocessingGroup" xmlns:wpi="http://schemas.microsoft.com/office/word/2010/wordprocessingInk" xmlns:wne="http://schemas.microsoft.com/office/word/2006/wordml" xmlns:wps="http://schemas.microsoft.com/office/word/2010/wordprocessingShape" mc:Ignorable="w14 w15 w16se w16cid w16 w16cex w16sdtdh wp14">
+<w:hdr xmlns:wpc="http://schemas.microsoft.com/office/word/2010/wordprocessingCanvas" xmlns:cx="http://schemas.microsoft.com/office/drawing/2014/chartex" xmlns:cx1="http://schemas.microsoft.com/office/drawing/2015/9/8/chartex" xmlns:cx2="http://schemas.microsoft.com/office/drawing/2015/10/21/chartex" xmlns:cx3="http://schemas.microsoft.com/office/drawing/2016/5/9/chartex" xmlns:cx4="http://schemas.microsoft.com/office/drawing/2016/5/10/chartex" xmlns:cx5="http://schemas.microsoft.com/office/drawing/2016/5/11/chartex" xmlns:cx6="http://schemas.microsoft.com/office/drawing/2016/5/12/chartex" xmlns:cx7="http://schemas.microsoft.com/office/drawing/2016/5/13/chartex" xmlns:cx8="http://schemas.microsoft.com/office/drawing/2016/5/14/chartex" xmlns:mc="http://schemas.openxmlformats.org/markup-compatibility/2006" xmlns:aink="http://schemas.microsoft.com/office/drawing/2016/ink" xmlns:am3d="http://schemas.microsoft.com/office/drawing/2017/model3d" xmlns:o="urn:schemas-microsoft-com:office:office" xmlns:oel="http://schemas.microsoft.com/office/2019/extlst" xmlns:r="http://schemas.openxmlformats.org/officeDocument/2006/relationships" xmlns:m="http://schemas.openxmlformats.org/officeDocument/2006/math" xmlns:v="urn:schemas-microsoft-com:vml" xmlns:wp14="http://schemas.microsoft.com/office/word/2010/wordprocessingDrawing" xmlns:wp="http://schemas.openxmlformats.org/drawingml/2006/wordprocessingDrawing" xmlns:w10="urn:schemas-microsoft-com:office:word" xmlns:w="http://schemas.openxmlformats.org/wordprocessingml/2006/main" xmlns:w14="http://schemas.microsoft.com/office/word/2010/wordml" xmlns:w15="http://schemas.microsoft.com/office/word/2012/wordml" xmlns:w16cex="http://schemas.microsoft.com/office/word/2018/wordml/cex" xmlns:w16cid="http://schemas.microsoft.com/office/word/2016/wordml/cid" xmlns:w16="http://schemas.microsoft.com/office/word/2018/wordml" xmlns:w16du="http://schemas.microsoft.com/office/word/2023/wordml/word16du" xmlns:w16sdtdh="http://schemas.microsoft.com/office/word/2020/wordml/sdtdatahash" xmlns:w16se="http://schemas.microsoft.com/office/word/2015/wordml/symex" xmlns:wpg="http://schemas.microsoft.com/office/word/2010/wordprocessingGroup" xmlns:wpi="http://schemas.microsoft.com/office/word/2010/wordprocessingInk" xmlns:wne="http://schemas.microsoft.com/office/word/2006/wordml" xmlns:wps="http://schemas.microsoft.com/office/word/2010/wordprocessingShape" mc:Ignorable="w14 w15 w16se w16cid w16 w16cex w16sdtdh w16du wp14">
   <w:p>
     <w:pPr>
       <w:pStyle w:val="Header"/>
@@ -974,7 +999,7 @@
 </file>
 
 <file path=word/numbering.xml><?xml version="1.0" encoding="utf-8"?>
-<w:numbering xmlns:wpc="http://schemas.microsoft.com/office/word/2010/wordprocessingCanvas" xmlns:cx="http://schemas.microsoft.com/office/drawing/2014/chartex" xmlns:cx1="http://schemas.microsoft.com/office/drawing/2015/9/8/chartex" xmlns:cx2="http://schemas.microsoft.com/office/drawing/2015/10/21/chartex" xmlns:cx3="http://schemas.microsoft.com/office/drawing/2016/5/9/chartex" xmlns:cx4="http://schemas.microsoft.com/office/drawing/2016/5/10/chartex" xmlns:cx5="http://schemas.microsoft.com/office/drawing/2016/5/11/chartex" xmlns:cx6="http://schemas.microsoft.com/office/drawing/2016/5/12/chartex" xmlns:cx7="http://schemas.microsoft.com/office/drawing/2016/5/13/chartex" xmlns:cx8="http://schemas.microsoft.com/office/drawing/2016/5/14/chartex" xmlns:mc="http://schemas.openxmlformats.org/markup-compatibility/2006" xmlns:aink="http://schemas.microsoft.com/office/drawing/2016/ink" xmlns:am3d="http://schemas.microsoft.com/office/drawing/2017/model3d" xmlns:o="urn:schemas-microsoft-com:office:office" xmlns:oel="http://schemas.microsoft.com/office/2019/extlst" xmlns:r="http://schemas.openxmlformats.org/officeDocument/2006/relationships" xmlns:m="http://schemas.openxmlformats.org/officeDocument/2006/math" xmlns:v="urn:schemas-microsoft-com:vml" xmlns:wp14="http://schemas.microsoft.com/office/word/2010/wordprocessingDrawing" xmlns:wp="http://schemas.openxmlformats.org/drawingml/2006/wordprocessingDrawing" xmlns:w10="urn:schemas-microsoft-com:office:word" xmlns:w="http://schemas.openxmlformats.org/wordprocessingml/2006/main" xmlns:w14="http://schemas.microsoft.com/office/word/2010/wordml" xmlns:w15="http://schemas.microsoft.com/office/word/2012/wordml" xmlns:w16cex="http://schemas.microsoft.com/office/word/2018/wordml/cex" xmlns:w16cid="http://schemas.microsoft.com/office/word/2016/wordml/cid" xmlns:w16="http://schemas.microsoft.com/office/word/2018/wordml" xmlns:w16sdtdh="http://schemas.microsoft.com/office/word/2020/wordml/sdtdatahash" xmlns:w16se="http://schemas.microsoft.com/office/word/2015/wordml/symex" xmlns:wpg="http://schemas.microsoft.com/office/word/2010/wordprocessingGroup" xmlns:wpi="http://schemas.microsoft.com/office/word/2010/wordprocessingInk" xmlns:wne="http://schemas.microsoft.com/office/word/2006/wordml" xmlns:wps="http://schemas.microsoft.com/office/word/2010/wordprocessingShape" mc:Ignorable="w14 w15 w16se w16cid w16 w16cex w16sdtdh wp14">
+<w:numbering xmlns:wpc="http://schemas.microsoft.com/office/word/2010/wordprocessingCanvas" xmlns:cx="http://schemas.microsoft.com/office/drawing/2014/chartex" xmlns:cx1="http://schemas.microsoft.com/office/drawing/2015/9/8/chartex" xmlns:cx2="http://schemas.microsoft.com/office/drawing/2015/10/21/chartex" xmlns:cx3="http://schemas.microsoft.com/office/drawing/2016/5/9/chartex" xmlns:cx4="http://schemas.microsoft.com/office/drawing/2016/5/10/chartex" xmlns:cx5="http://schemas.microsoft.com/office/drawing/2016/5/11/chartex" xmlns:cx6="http://schemas.microsoft.com/office/drawing/2016/5/12/chartex" xmlns:cx7="http://schemas.microsoft.com/office/drawing/2016/5/13/chartex" xmlns:cx8="http://schemas.microsoft.com/office/drawing/2016/5/14/chartex" xmlns:mc="http://schemas.openxmlformats.org/markup-compatibility/2006" xmlns:aink="http://schemas.microsoft.com/office/drawing/2016/ink" xmlns:am3d="http://schemas.microsoft.com/office/drawing/2017/model3d" xmlns:o="urn:schemas-microsoft-com:office:office" xmlns:oel="http://schemas.microsoft.com/office/2019/extlst" xmlns:r="http://schemas.openxmlformats.org/officeDocument/2006/relationships" xmlns:m="http://schemas.openxmlformats.org/officeDocument/2006/math" xmlns:v="urn:schemas-microsoft-com:vml" xmlns:wp14="http://schemas.microsoft.com/office/word/2010/wordprocessingDrawing" xmlns:wp="http://schemas.openxmlformats.org/drawingml/2006/wordprocessingDrawing" xmlns:w10="urn:schemas-microsoft-com:office:word" xmlns:w="http://schemas.openxmlformats.org/wordprocessingml/2006/main" xmlns:w14="http://schemas.microsoft.com/office/word/2010/wordml" xmlns:w15="http://schemas.microsoft.com/office/word/2012/wordml" xmlns:w16cex="http://schemas.microsoft.com/office/word/2018/wordml/cex" xmlns:w16cid="http://schemas.microsoft.com/office/word/2016/wordml/cid" xmlns:w16="http://schemas.microsoft.com/office/word/2018/wordml" xmlns:w16du="http://schemas.microsoft.com/office/word/2023/wordml/word16du" xmlns:w16sdtdh="http://schemas.microsoft.com/office/word/2020/wordml/sdtdatahash" xmlns:w16se="http://schemas.microsoft.com/office/word/2015/wordml/symex" xmlns:wpg="http://schemas.microsoft.com/office/word/2010/wordprocessingGroup" xmlns:wpi="http://schemas.microsoft.com/office/word/2010/wordprocessingInk" xmlns:wne="http://schemas.microsoft.com/office/word/2006/wordml" xmlns:wps="http://schemas.microsoft.com/office/word/2010/wordprocessingShape" mc:Ignorable="w14 w15 w16se w16cid w16 w16cex w16sdtdh w16du wp14">
   <w:abstractNum w:abstractNumId="0" w15:restartNumberingAfterBreak="0">
     <w:nsid w:val="27215099"/>
     <w:multiLevelType w:val="hybridMultilevel"/>
@@ -1095,7 +1120,7 @@
 </file>
 
 <file path=word/styles.xml><?xml version="1.0" encoding="utf-8"?>
-<w:styles xmlns:mc="http://schemas.openxmlformats.org/markup-compatibility/2006" xmlns:r="http://schemas.openxmlformats.org/officeDocument/2006/relationships" xmlns:w="http://schemas.openxmlformats.org/wordprocessingml/2006/main" xmlns:w14="http://schemas.microsoft.com/office/word/2010/wordml" xmlns:w15="http://schemas.microsoft.com/office/word/2012/wordml" xmlns:w16cex="http://schemas.microsoft.com/office/word/2018/wordml/cex" xmlns:w16cid="http://schemas.microsoft.com/office/word/2016/wordml/cid" xmlns:w16="http://schemas.microsoft.com/office/word/2018/wordml" xmlns:w16sdtdh="http://schemas.microsoft.com/office/word/2020/wordml/sdtdatahash" xmlns:w16se="http://schemas.microsoft.com/office/word/2015/wordml/symex" mc:Ignorable="w14 w15 w16se w16cid w16 w16cex w16sdtdh">
+<w:styles xmlns:mc="http://schemas.openxmlformats.org/markup-compatibility/2006" xmlns:r="http://schemas.openxmlformats.org/officeDocument/2006/relationships" xmlns:w="http://schemas.openxmlformats.org/wordprocessingml/2006/main" xmlns:w14="http://schemas.microsoft.com/office/word/2010/wordml" xmlns:w15="http://schemas.microsoft.com/office/word/2012/wordml" xmlns:w16cex="http://schemas.microsoft.com/office/word/2018/wordml/cex" xmlns:w16cid="http://schemas.microsoft.com/office/word/2016/wordml/cid" xmlns:w16="http://schemas.microsoft.com/office/word/2018/wordml" xmlns:w16du="http://schemas.microsoft.com/office/word/2023/wordml/word16du" xmlns:w16sdtdh="http://schemas.microsoft.com/office/word/2020/wordml/sdtdatahash" xmlns:w16se="http://schemas.microsoft.com/office/word/2015/wordml/symex" mc:Ignorable="w14 w15 w16se w16cid w16 w16cex w16sdtdh w16du">
   <w:docDefaults>
     <w:rPrDefault>
       <w:rPr>

</xml_diff>